<commit_message>
Alterações no relatório em PDF...
Alterações no relatório em PDF informando mais dados
</commit_message>
<xml_diff>
--- a/Parte1/RelatorioTrabalho2CG.docx
+++ b/Parte1/RelatorioTrabalho2CG.docx
@@ -20,8 +20,6 @@
         </w:rPr>
         <w:t>DESCRIÇÃO</w:t>
       </w:r>
-      <w:bookmarkStart w:id="0" w:name="_GoBack"/>
-      <w:bookmarkEnd w:id="0"/>
     </w:p>
     <w:p>
       <w:pPr>
@@ -56,14 +54,7 @@
           <w:rFonts w:ascii="Times New Roman" w:eastAsia="Times New Roman" w:hAnsi="Times New Roman" w:cs="Times New Roman"/>
           <w:sz w:val="20"/>
         </w:rPr>
-        <w:t>, usando técnicas de segmentação por limiar e técnicas de segmentação por textura.  Para tanto, você deverá desenvolver um programa que lê a imagem e identifi</w:t>
-      </w:r>
-      <w:r>
-        <w:rPr>
-          <w:rFonts w:ascii="Times New Roman" w:eastAsia="Times New Roman" w:hAnsi="Times New Roman" w:cs="Times New Roman"/>
-          <w:sz w:val="20"/>
-        </w:rPr>
-        <w:t xml:space="preserve">ca as </w:t>
+        <w:t xml:space="preserve">, usando técnicas de segmentação por limiar e técnicas de segmentação por textura.  Para tanto, você deverá desenvolver um programa que lê a imagem e identifica as </w:t>
       </w:r>
       <w:proofErr w:type="gramStart"/>
       <w:r>
@@ -122,15 +113,7 @@
           <w:strike/>
           <w:sz w:val="20"/>
         </w:rPr>
-        <w:t>Parte 0</w:t>
-      </w:r>
-      <w:r>
-        <w:rPr>
-          <w:rFonts w:ascii="Times New Roman" w:eastAsia="Times New Roman" w:hAnsi="Times New Roman" w:cs="Times New Roman"/>
-          <w:strike/>
-          <w:sz w:val="20"/>
-        </w:rPr>
-        <w:t xml:space="preserve"> (02/06/14) - Entrega do </w:t>
+        <w:t xml:space="preserve">Parte 0 (02/06/14) - Entrega do </w:t>
       </w:r>
       <w:proofErr w:type="spellStart"/>
       <w:r>
@@ -238,14 +221,7 @@
           <w:rFonts w:ascii="Times New Roman" w:eastAsia="Times New Roman" w:hAnsi="Times New Roman" w:cs="Times New Roman"/>
           <w:sz w:val="20"/>
         </w:rPr>
-        <w:t>As imagens resultantes devem ser dispon</w:t>
-      </w:r>
-      <w:r>
-        <w:rPr>
-          <w:rFonts w:ascii="Times New Roman" w:eastAsia="Times New Roman" w:hAnsi="Times New Roman" w:cs="Times New Roman"/>
-          <w:sz w:val="20"/>
-        </w:rPr>
-        <w:t xml:space="preserve">ibilizadas ao professor por meio de um link, que será distribuído aos demais colegas da turma. Estas imagens servirão como </w:t>
+        <w:t xml:space="preserve">As imagens resultantes devem ser disponibilizadas ao professor por meio de um link, que será distribuído aos demais colegas da turma. Estas imagens servirão como </w:t>
       </w:r>
       <w:proofErr w:type="spellStart"/>
       <w:r>
@@ -364,17 +340,9 @@
           <w:rFonts w:ascii="Times New Roman" w:eastAsia="Times New Roman" w:hAnsi="Times New Roman" w:cs="Times New Roman"/>
           <w:sz w:val="20"/>
         </w:rPr>
-        <w:t>Esta parte consiste na segmentação das estruturas dos dentes usando algoritmos de segmen</w:t>
-      </w:r>
-      <w:r>
-        <w:rPr>
-          <w:rFonts w:ascii="Times New Roman" w:eastAsia="Times New Roman" w:hAnsi="Times New Roman" w:cs="Times New Roman"/>
-          <w:sz w:val="20"/>
-        </w:rPr>
-        <w:t xml:space="preserve">tação por limiar. Antes de aplicar estes algoritmos, o programa deve aplicar filtros na imagem a fim de </w:t>
+        <w:t xml:space="preserve">Esta parte consiste na segmentação das estruturas dos dentes usando algoritmos de segmentação por limiar. Antes de aplicar estes algoritmos, o programa deve aplicar filtros na imagem a fim de </w:t>
       </w:r>
       <w:proofErr w:type="spellStart"/>
-      <w:proofErr w:type="gramStart"/>
       <w:r>
         <w:rPr>
           <w:rFonts w:ascii="Times New Roman" w:eastAsia="Times New Roman" w:hAnsi="Times New Roman" w:cs="Times New Roman"/>
@@ -383,29 +351,12 @@
         <w:t>pertimir</w:t>
       </w:r>
       <w:proofErr w:type="spellEnd"/>
-      <w:proofErr w:type="gramEnd"/>
-      <w:r>
-        <w:rPr>
-          <w:rFonts w:ascii="Times New Roman" w:eastAsia="Times New Roman" w:hAnsi="Times New Roman" w:cs="Times New Roman"/>
-          <w:sz w:val="20"/>
-        </w:rPr>
-        <w:t xml:space="preserve"> </w:t>
-      </w:r>
-      <w:proofErr w:type="gramStart"/>
-      <w:r>
-        <w:rPr>
-          <w:rFonts w:ascii="Times New Roman" w:eastAsia="Times New Roman" w:hAnsi="Times New Roman" w:cs="Times New Roman"/>
-          <w:sz w:val="20"/>
-        </w:rPr>
-        <w:t>uma</w:t>
-      </w:r>
-      <w:proofErr w:type="gramEnd"/>
-      <w:r>
-        <w:rPr>
-          <w:rFonts w:ascii="Times New Roman" w:eastAsia="Times New Roman" w:hAnsi="Times New Roman" w:cs="Times New Roman"/>
-          <w:sz w:val="20"/>
-        </w:rPr>
-        <w:t xml:space="preserve"> melhor segmentação.</w:t>
+      <w:r>
+        <w:rPr>
+          <w:rFonts w:ascii="Times New Roman" w:eastAsia="Times New Roman" w:hAnsi="Times New Roman" w:cs="Times New Roman"/>
+          <w:sz w:val="20"/>
+        </w:rPr>
+        <w:t xml:space="preserve"> uma melhor segmentação.</w:t>
       </w:r>
     </w:p>
     <w:p>
@@ -494,14 +445,7 @@
           <w:rFonts w:ascii="Times New Roman" w:eastAsia="Times New Roman" w:hAnsi="Times New Roman" w:cs="Times New Roman"/>
           <w:sz w:val="20"/>
         </w:rPr>
-        <w:t>Parte 2 (07/07/14) - Entrega/Apres</w:t>
-      </w:r>
-      <w:r>
-        <w:rPr>
-          <w:rFonts w:ascii="Times New Roman" w:eastAsia="Times New Roman" w:hAnsi="Times New Roman" w:cs="Times New Roman"/>
-          <w:sz w:val="20"/>
-        </w:rPr>
-        <w:t xml:space="preserve">entação da </w:t>
+        <w:t xml:space="preserve">Parte 2 (07/07/14) - Entrega/Apresentação da </w:t>
       </w:r>
       <w:proofErr w:type="spellStart"/>
       <w:r>
@@ -759,14 +703,7 @@
           <w:rFonts w:ascii="Times New Roman" w:eastAsia="Times New Roman" w:hAnsi="Times New Roman" w:cs="Times New Roman"/>
           <w:sz w:val="20"/>
         </w:rPr>
-        <w:t>, ou outro que tenha capacidades semelhantes.</w:t>
-      </w:r>
-      <w:r>
-        <w:rPr>
-          <w:rFonts w:ascii="Times New Roman" w:eastAsia="Times New Roman" w:hAnsi="Times New Roman" w:cs="Times New Roman"/>
-          <w:sz w:val="20"/>
-        </w:rPr>
-        <w:t xml:space="preserve"> </w:t>
+        <w:t xml:space="preserve">, ou outro que tenha capacidades semelhantes. </w:t>
       </w:r>
     </w:p>
     <w:p>
@@ -946,14 +883,7 @@
           <w:rFonts w:ascii="Times New Roman" w:eastAsia="Times New Roman" w:hAnsi="Times New Roman" w:cs="Times New Roman"/>
           <w:szCs w:val="22"/>
         </w:rPr>
-        <w:t xml:space="preserve"> em tons de cinza, inviabilizando assim sua utilização </w:t>
-      </w:r>
-      <w:r>
-        <w:rPr>
-          <w:rFonts w:ascii="Times New Roman" w:eastAsia="Times New Roman" w:hAnsi="Times New Roman" w:cs="Times New Roman"/>
-          <w:szCs w:val="22"/>
-        </w:rPr>
-        <w:t xml:space="preserve">e posterior salvamento em formato </w:t>
+        <w:t xml:space="preserve"> em tons de cinza, inviabilizando assim sua utilização e posterior salvamento em formato </w:t>
       </w:r>
       <w:proofErr w:type="spellStart"/>
       <w:r>
@@ -1030,14 +960,7 @@
           <w:rFonts w:ascii="Times New Roman" w:eastAsia="Times New Roman" w:hAnsi="Times New Roman" w:cs="Times New Roman"/>
           <w:szCs w:val="22"/>
         </w:rPr>
-        <w:t xml:space="preserve">, possibilitando assim abri-las com a biblioteca, manipula-las de forma adequada e assim salvar o resultado da segmentação em uma </w:t>
-      </w:r>
-      <w:r>
-        <w:rPr>
-          <w:rFonts w:ascii="Times New Roman" w:eastAsia="Times New Roman" w:hAnsi="Times New Roman" w:cs="Times New Roman"/>
-          <w:szCs w:val="22"/>
-        </w:rPr>
-        <w:t xml:space="preserve">nova imagem de formato </w:t>
+        <w:t xml:space="preserve">, possibilitando assim abri-las com a biblioteca, manipula-las de forma adequada e assim salvar o resultado da segmentação em uma nova imagem de formato </w:t>
       </w:r>
       <w:proofErr w:type="spellStart"/>
       <w:r>
@@ -1062,6 +985,7 @@
         <w:ind w:left="720"/>
         <w:jc w:val="both"/>
         <w:rPr>
+          <w:rFonts w:ascii="Times New Roman" w:eastAsia="Times New Roman" w:hAnsi="Times New Roman" w:cs="Times New Roman"/>
           <w:szCs w:val="22"/>
         </w:rPr>
       </w:pPr>
@@ -1097,28 +1021,219 @@
           <w:szCs w:val="22"/>
         </w:rPr>
       </w:pPr>
+    </w:p>
+    <w:p>
+      <w:pPr>
+        <w:ind w:left="720"/>
+        <w:jc w:val="both"/>
+        <w:rPr>
+          <w:szCs w:val="22"/>
+        </w:rPr>
+      </w:pPr>
+    </w:p>
+    <w:p>
+      <w:pPr>
+        <w:ind w:left="720"/>
+        <w:jc w:val="both"/>
+        <w:rPr>
+          <w:rFonts w:ascii="Times New Roman" w:eastAsia="Times New Roman" w:hAnsi="Times New Roman" w:cs="Times New Roman"/>
+          <w:szCs w:val="22"/>
+        </w:rPr>
+      </w:pPr>
       <w:r>
         <w:rPr>
           <w:rFonts w:ascii="Times New Roman" w:eastAsia="Times New Roman" w:hAnsi="Times New Roman" w:cs="Times New Roman"/>
           <w:i/>
           <w:szCs w:val="22"/>
         </w:rPr>
-        <w:t>Definiç</w:t>
-      </w:r>
+        <w:t>Definição de intervalo de tons de cinza</w:t>
+      </w:r>
+      <w:r>
+        <w:rPr>
+          <w:rFonts w:ascii="Times New Roman" w:eastAsia="Times New Roman" w:hAnsi="Times New Roman" w:cs="Times New Roman"/>
+          <w:szCs w:val="22"/>
+        </w:rPr>
+        <w:t xml:space="preserve">: De modo de que a imagem se torne mais simples de segmentar, ela foi tratada para que tenha somente </w:t>
+      </w:r>
+      <w:proofErr w:type="gramStart"/>
+      <w:r>
+        <w:rPr>
+          <w:rFonts w:ascii="Times New Roman" w:eastAsia="Times New Roman" w:hAnsi="Times New Roman" w:cs="Times New Roman"/>
+          <w:szCs w:val="22"/>
+        </w:rPr>
+        <w:t>4</w:t>
+      </w:r>
+      <w:proofErr w:type="gramEnd"/>
+      <w:r>
+        <w:rPr>
+          <w:rFonts w:ascii="Times New Roman" w:eastAsia="Times New Roman" w:hAnsi="Times New Roman" w:cs="Times New Roman"/>
+          <w:szCs w:val="22"/>
+        </w:rPr>
+        <w:t xml:space="preserve"> tons de cinza e branco, os intervalos utilizados foram os seguintes: menores que 50, foram convertidos em 25; valores entre 50 e 100, em 75; valores entre 100 e 200, em 125; finalmente valores maiores que 200, em 255.</w:t>
+      </w:r>
+    </w:p>
+    <w:p>
+      <w:pPr>
+        <w:ind w:left="720"/>
+        <w:jc w:val="both"/>
+        <w:rPr>
+          <w:rFonts w:ascii="Times New Roman" w:eastAsia="Times New Roman" w:hAnsi="Times New Roman" w:cs="Times New Roman"/>
+          <w:szCs w:val="22"/>
+        </w:rPr>
+      </w:pPr>
+    </w:p>
+    <w:p>
+      <w:pPr>
+        <w:ind w:left="720"/>
+        <w:jc w:val="center"/>
+        <w:rPr>
+          <w:szCs w:val="22"/>
+        </w:rPr>
+      </w:pPr>
+      <w:r>
+        <w:rPr>
+          <w:noProof/>
+        </w:rPr>
+        <w:drawing>
+          <wp:inline distT="0" distB="0" distL="0" distR="0" wp14:anchorId="2228A29C" wp14:editId="0BF2F93E">
+            <wp:extent cx="2289580" cy="2305050"/>
+            <wp:effectExtent l="0" t="0" r="0" b="0"/>
+            <wp:docPr id="11" name="Imagem 11"/>
+            <wp:cNvGraphicFramePr>
+              <a:graphicFrameLocks xmlns:a="http://schemas.openxmlformats.org/drawingml/2006/main" noChangeAspect="1"/>
+            </wp:cNvGraphicFramePr>
+            <a:graphic xmlns:a="http://schemas.openxmlformats.org/drawingml/2006/main">
+              <a:graphicData uri="http://schemas.openxmlformats.org/drawingml/2006/picture">
+                <pic:pic xmlns:pic="http://schemas.openxmlformats.org/drawingml/2006/picture">
+                  <pic:nvPicPr>
+                    <pic:cNvPr id="0" name=""/>
+                    <pic:cNvPicPr/>
+                  </pic:nvPicPr>
+                  <pic:blipFill>
+                    <a:blip r:embed="rId12"/>
+                    <a:stretch>
+                      <a:fillRect/>
+                    </a:stretch>
+                  </pic:blipFill>
+                  <pic:spPr>
+                    <a:xfrm>
+                      <a:off x="0" y="0"/>
+                      <a:ext cx="2289580" cy="2305050"/>
+                    </a:xfrm>
+                    <a:prstGeom prst="rect">
+                      <a:avLst/>
+                    </a:prstGeom>
+                  </pic:spPr>
+                </pic:pic>
+              </a:graphicData>
+            </a:graphic>
+          </wp:inline>
+        </w:drawing>
+      </w:r>
+    </w:p>
+    <w:p>
+      <w:pPr>
+        <w:ind w:left="720"/>
+        <w:jc w:val="center"/>
+        <w:rPr>
+          <w:szCs w:val="22"/>
+        </w:rPr>
+      </w:pPr>
+    </w:p>
+    <w:p>
+      <w:pPr>
+        <w:ind w:left="720"/>
+        <w:jc w:val="center"/>
+        <w:rPr>
+          <w:szCs w:val="22"/>
+        </w:rPr>
+      </w:pPr>
+    </w:p>
+    <w:p>
+      <w:pPr>
+        <w:ind w:left="720"/>
+        <w:jc w:val="center"/>
+        <w:rPr>
+          <w:szCs w:val="22"/>
+        </w:rPr>
+      </w:pPr>
+    </w:p>
+    <w:p>
+      <w:pPr>
+        <w:ind w:left="720"/>
+        <w:jc w:val="center"/>
+        <w:rPr>
+          <w:szCs w:val="22"/>
+        </w:rPr>
+      </w:pPr>
+    </w:p>
+    <w:p>
+      <w:pPr>
+        <w:ind w:left="720"/>
+        <w:jc w:val="center"/>
+        <w:rPr>
+          <w:szCs w:val="22"/>
+        </w:rPr>
+      </w:pPr>
+    </w:p>
+    <w:p>
+      <w:pPr>
+        <w:ind w:left="720"/>
+        <w:jc w:val="center"/>
+        <w:rPr>
+          <w:szCs w:val="22"/>
+        </w:rPr>
+      </w:pPr>
+    </w:p>
+    <w:p>
+      <w:pPr>
+        <w:ind w:left="720"/>
+        <w:jc w:val="center"/>
+        <w:rPr>
+          <w:szCs w:val="22"/>
+        </w:rPr>
+      </w:pPr>
+    </w:p>
+    <w:p>
+      <w:pPr>
+        <w:ind w:left="720"/>
+        <w:jc w:val="both"/>
+        <w:rPr>
+          <w:rFonts w:ascii="Times New Roman" w:eastAsia="Times New Roman" w:hAnsi="Times New Roman" w:cs="Times New Roman"/>
+          <w:szCs w:val="22"/>
+        </w:rPr>
+      </w:pPr>
       <w:r>
         <w:rPr>
           <w:rFonts w:ascii="Times New Roman" w:eastAsia="Times New Roman" w:hAnsi="Times New Roman" w:cs="Times New Roman"/>
           <w:i/>
           <w:szCs w:val="22"/>
         </w:rPr>
-        <w:t>ão de intervalo de tons de cinza</w:t>
-      </w:r>
-      <w:r>
-        <w:rPr>
-          <w:rFonts w:ascii="Times New Roman" w:eastAsia="Times New Roman" w:hAnsi="Times New Roman" w:cs="Times New Roman"/>
-          <w:szCs w:val="22"/>
-        </w:rPr>
-        <w:t xml:space="preserve">: De modo de que a imagem se torne mais simples de segmentar, ela foi tratada para que tenha somente </w:t>
+        <w:lastRenderedPageBreak/>
+        <w:t>Média dos vizinhos</w:t>
+      </w:r>
+      <w:r>
+        <w:rPr>
+          <w:rFonts w:ascii="Times New Roman" w:eastAsia="Times New Roman" w:hAnsi="Times New Roman" w:cs="Times New Roman"/>
+          <w:szCs w:val="22"/>
+        </w:rPr>
+        <w:t xml:space="preserve">: O algoritmo de média dos vizinhos foi aplicado para que fosse possível identificar os pinos da imagem. Ele foi aplicado com um </w:t>
+      </w:r>
+      <w:proofErr w:type="spellStart"/>
+      <w:r>
+        <w:rPr>
+          <w:rFonts w:ascii="Times New Roman" w:eastAsia="Times New Roman" w:hAnsi="Times New Roman" w:cs="Times New Roman"/>
+          <w:szCs w:val="22"/>
+        </w:rPr>
+        <w:t>kernel</w:t>
+      </w:r>
+      <w:proofErr w:type="spellEnd"/>
+      <w:r>
+        <w:rPr>
+          <w:rFonts w:ascii="Times New Roman" w:eastAsia="Times New Roman" w:hAnsi="Times New Roman" w:cs="Times New Roman"/>
+          <w:szCs w:val="22"/>
+        </w:rPr>
+        <w:t xml:space="preserve"> de tamanho </w:t>
       </w:r>
       <w:proofErr w:type="gramStart"/>
       <w:r>
@@ -1126,7 +1241,7 @@
           <w:rFonts w:ascii="Times New Roman" w:eastAsia="Times New Roman" w:hAnsi="Times New Roman" w:cs="Times New Roman"/>
           <w:szCs w:val="22"/>
         </w:rPr>
-        <w:t>4</w:t>
+        <w:t>5</w:t>
       </w:r>
       <w:proofErr w:type="gramEnd"/>
       <w:r>
@@ -1134,21 +1249,124 @@
           <w:rFonts w:ascii="Times New Roman" w:eastAsia="Times New Roman" w:hAnsi="Times New Roman" w:cs="Times New Roman"/>
           <w:szCs w:val="22"/>
         </w:rPr>
-        <w:t xml:space="preserve"> tons de cinza e branco, os intervalos utilizados foram os seguintes: menores que 50, foram convertidos em 25; valores ent</w:t>
-      </w:r>
-      <w:r>
-        <w:rPr>
-          <w:rFonts w:ascii="Times New Roman" w:eastAsia="Times New Roman" w:hAnsi="Times New Roman" w:cs="Times New Roman"/>
-          <w:szCs w:val="22"/>
-        </w:rPr>
-        <w:t>re 50 e 100, em 75; valores entre 100 e 200, em 125; finalmente valores maiores que 200, em 255.</w:t>
-      </w:r>
-    </w:p>
-    <w:p>
-      <w:pPr>
-        <w:ind w:left="720"/>
-        <w:jc w:val="both"/>
-        <w:rPr>
+        <w:t xml:space="preserve">, somando-se a intensidade dos pontos do </w:t>
+      </w:r>
+      <w:proofErr w:type="spellStart"/>
+      <w:r>
+        <w:rPr>
+          <w:rFonts w:ascii="Times New Roman" w:eastAsia="Times New Roman" w:hAnsi="Times New Roman" w:cs="Times New Roman"/>
+          <w:szCs w:val="22"/>
+        </w:rPr>
+        <w:t>kernel</w:t>
+      </w:r>
+      <w:proofErr w:type="spellEnd"/>
+      <w:r>
+        <w:rPr>
+          <w:rFonts w:ascii="Times New Roman" w:eastAsia="Times New Roman" w:hAnsi="Times New Roman" w:cs="Times New Roman"/>
+          <w:szCs w:val="22"/>
+        </w:rPr>
+        <w:t xml:space="preserve"> e após criando a sua média para a substituição na imagem de destino pela média obtida. Assim, caso a média resultante seja maior que 100, o ponto torna-se preto, caso contrário torna-se branco. Após isso </w:t>
+      </w:r>
+      <w:proofErr w:type="gramStart"/>
+      <w:r>
+        <w:rPr>
+          <w:rFonts w:ascii="Times New Roman" w:eastAsia="Times New Roman" w:hAnsi="Times New Roman" w:cs="Times New Roman"/>
+          <w:szCs w:val="22"/>
+        </w:rPr>
+        <w:t>aplica-se</w:t>
+      </w:r>
+      <w:proofErr w:type="gramEnd"/>
+      <w:r>
+        <w:rPr>
+          <w:rFonts w:ascii="Times New Roman" w:eastAsia="Times New Roman" w:hAnsi="Times New Roman" w:cs="Times New Roman"/>
+          <w:szCs w:val="22"/>
+        </w:rPr>
+        <w:t xml:space="preserve"> uma função que pinta os pontos de azul na imagem original de acordo com estes tratamentos na imagem de destino.</w:t>
+      </w:r>
+    </w:p>
+    <w:p>
+      <w:pPr>
+        <w:ind w:left="720"/>
+        <w:jc w:val="both"/>
+        <w:rPr>
+          <w:rFonts w:ascii="Times New Roman" w:eastAsia="Times New Roman" w:hAnsi="Times New Roman" w:cs="Times New Roman"/>
+          <w:szCs w:val="22"/>
+        </w:rPr>
+      </w:pPr>
+    </w:p>
+    <w:p>
+      <w:pPr>
+        <w:ind w:left="720"/>
+        <w:jc w:val="center"/>
+        <w:rPr>
+          <w:szCs w:val="22"/>
+        </w:rPr>
+      </w:pPr>
+      <w:r>
+        <w:rPr>
+          <w:noProof/>
+        </w:rPr>
+        <w:drawing>
+          <wp:inline distT="0" distB="0" distL="0" distR="0" wp14:anchorId="2F76EEC0" wp14:editId="00B21332">
+            <wp:extent cx="2390775" cy="2390775"/>
+            <wp:effectExtent l="0" t="0" r="9525" b="9525"/>
+            <wp:docPr id="12" name="Imagem 12"/>
+            <wp:cNvGraphicFramePr>
+              <a:graphicFrameLocks xmlns:a="http://schemas.openxmlformats.org/drawingml/2006/main" noChangeAspect="1"/>
+            </wp:cNvGraphicFramePr>
+            <a:graphic xmlns:a="http://schemas.openxmlformats.org/drawingml/2006/main">
+              <a:graphicData uri="http://schemas.openxmlformats.org/drawingml/2006/picture">
+                <pic:pic xmlns:pic="http://schemas.openxmlformats.org/drawingml/2006/picture">
+                  <pic:nvPicPr>
+                    <pic:cNvPr id="0" name=""/>
+                    <pic:cNvPicPr/>
+                  </pic:nvPicPr>
+                  <pic:blipFill>
+                    <a:blip r:embed="rId13"/>
+                    <a:stretch>
+                      <a:fillRect/>
+                    </a:stretch>
+                  </pic:blipFill>
+                  <pic:spPr>
+                    <a:xfrm>
+                      <a:off x="0" y="0"/>
+                      <a:ext cx="2390775" cy="2390775"/>
+                    </a:xfrm>
+                    <a:prstGeom prst="rect">
+                      <a:avLst/>
+                    </a:prstGeom>
+                  </pic:spPr>
+                </pic:pic>
+              </a:graphicData>
+            </a:graphic>
+          </wp:inline>
+        </w:drawing>
+      </w:r>
+    </w:p>
+    <w:p>
+      <w:pPr>
+        <w:ind w:left="720"/>
+        <w:jc w:val="both"/>
+        <w:rPr>
+          <w:szCs w:val="22"/>
+        </w:rPr>
+      </w:pPr>
+    </w:p>
+    <w:p>
+      <w:pPr>
+        <w:ind w:left="720"/>
+        <w:jc w:val="both"/>
+        <w:rPr>
+          <w:szCs w:val="22"/>
+        </w:rPr>
+      </w:pPr>
+    </w:p>
+    <w:p>
+      <w:pPr>
+        <w:ind w:left="720"/>
+        <w:jc w:val="both"/>
+        <w:rPr>
+          <w:rFonts w:ascii="Times New Roman" w:eastAsia="Times New Roman" w:hAnsi="Times New Roman" w:cs="Times New Roman"/>
           <w:szCs w:val="22"/>
         </w:rPr>
       </w:pPr>
@@ -1158,14 +1376,131 @@
           <w:i/>
           <w:szCs w:val="22"/>
         </w:rPr>
-        <w:t>Média dos vizinhos</w:t>
-      </w:r>
-      <w:r>
-        <w:rPr>
-          <w:rFonts w:ascii="Times New Roman" w:eastAsia="Times New Roman" w:hAnsi="Times New Roman" w:cs="Times New Roman"/>
-          <w:szCs w:val="22"/>
-        </w:rPr>
-        <w:t xml:space="preserve">: O algoritmo de média dos vizinhos foi aplicado para que fosse possível identificar os pinos da imagem. Ele foi aplicado com um </w:t>
+        <w:t>Expansão de Pinos</w:t>
+      </w:r>
+      <w:r>
+        <w:rPr>
+          <w:rFonts w:ascii="Times New Roman" w:eastAsia="Times New Roman" w:hAnsi="Times New Roman" w:cs="Times New Roman"/>
+          <w:szCs w:val="22"/>
+        </w:rPr>
+        <w:t xml:space="preserve">: Como as imagens possuem algumas falhas e os algoritmos de filtro não foram capazes de corrigi-las, foi </w:t>
+      </w:r>
+      <w:proofErr w:type="gramStart"/>
+      <w:r>
+        <w:rPr>
+          <w:rFonts w:ascii="Times New Roman" w:eastAsia="Times New Roman" w:hAnsi="Times New Roman" w:cs="Times New Roman"/>
+          <w:szCs w:val="22"/>
+        </w:rPr>
+        <w:t>implementado</w:t>
+      </w:r>
+      <w:proofErr w:type="gramEnd"/>
+      <w:r>
+        <w:rPr>
+          <w:rFonts w:ascii="Times New Roman" w:eastAsia="Times New Roman" w:hAnsi="Times New Roman" w:cs="Times New Roman"/>
+          <w:szCs w:val="22"/>
+        </w:rPr>
+        <w:t xml:space="preserve"> um algoritmo de expansão, que utiliza uma matriz de expansão de 10x10, com o ponto central no topo e centralizado no meio da matriz. Expandindo os pontos com cor azul, conforme encontrados na imagem original.</w:t>
+      </w:r>
+    </w:p>
+    <w:p>
+      <w:pPr>
+        <w:ind w:left="720"/>
+        <w:jc w:val="center"/>
+        <w:rPr>
+          <w:szCs w:val="22"/>
+        </w:rPr>
+      </w:pPr>
+      <w:r>
+        <w:rPr>
+          <w:noProof/>
+        </w:rPr>
+        <w:drawing>
+          <wp:inline distT="0" distB="0" distL="0" distR="0" wp14:anchorId="1038BE13" wp14:editId="2442038C">
+            <wp:extent cx="2371725" cy="2387804"/>
+            <wp:effectExtent l="0" t="0" r="0" b="0"/>
+            <wp:docPr id="13" name="Imagem 13"/>
+            <wp:cNvGraphicFramePr>
+              <a:graphicFrameLocks xmlns:a="http://schemas.openxmlformats.org/drawingml/2006/main" noChangeAspect="1"/>
+            </wp:cNvGraphicFramePr>
+            <a:graphic xmlns:a="http://schemas.openxmlformats.org/drawingml/2006/main">
+              <a:graphicData uri="http://schemas.openxmlformats.org/drawingml/2006/picture">
+                <pic:pic xmlns:pic="http://schemas.openxmlformats.org/drawingml/2006/picture">
+                  <pic:nvPicPr>
+                    <pic:cNvPr id="0" name=""/>
+                    <pic:cNvPicPr/>
+                  </pic:nvPicPr>
+                  <pic:blipFill>
+                    <a:blip r:embed="rId14"/>
+                    <a:stretch>
+                      <a:fillRect/>
+                    </a:stretch>
+                  </pic:blipFill>
+                  <pic:spPr>
+                    <a:xfrm>
+                      <a:off x="0" y="0"/>
+                      <a:ext cx="2371725" cy="2387804"/>
+                    </a:xfrm>
+                    <a:prstGeom prst="rect">
+                      <a:avLst/>
+                    </a:prstGeom>
+                  </pic:spPr>
+                </pic:pic>
+              </a:graphicData>
+            </a:graphic>
+          </wp:inline>
+        </w:drawing>
+      </w:r>
+    </w:p>
+    <w:p>
+      <w:pPr>
+        <w:ind w:left="720"/>
+        <w:jc w:val="both"/>
+        <w:rPr>
+          <w:szCs w:val="22"/>
+        </w:rPr>
+      </w:pPr>
+    </w:p>
+    <w:p>
+      <w:pPr>
+        <w:ind w:left="720"/>
+        <w:jc w:val="both"/>
+        <w:rPr>
+          <w:szCs w:val="22"/>
+        </w:rPr>
+      </w:pPr>
+    </w:p>
+    <w:p>
+      <w:pPr>
+        <w:ind w:left="720"/>
+        <w:jc w:val="both"/>
+        <w:rPr>
+          <w:szCs w:val="22"/>
+        </w:rPr>
+      </w:pPr>
+    </w:p>
+    <w:p>
+      <w:pPr>
+        <w:ind w:left="720"/>
+        <w:jc w:val="both"/>
+        <w:rPr>
+          <w:rFonts w:ascii="Times New Roman" w:eastAsia="Times New Roman" w:hAnsi="Times New Roman" w:cs="Times New Roman"/>
+          <w:szCs w:val="22"/>
+        </w:rPr>
+      </w:pPr>
+      <w:r>
+        <w:rPr>
+          <w:rFonts w:ascii="Times New Roman" w:eastAsia="Times New Roman" w:hAnsi="Times New Roman" w:cs="Times New Roman"/>
+          <w:i/>
+          <w:szCs w:val="22"/>
+        </w:rPr>
+        <w:t>Limpeza de impurezas do fundo</w:t>
+      </w:r>
+      <w:r>
+        <w:rPr>
+          <w:rFonts w:ascii="Times New Roman" w:eastAsia="Times New Roman" w:hAnsi="Times New Roman" w:cs="Times New Roman"/>
+          <w:szCs w:val="22"/>
+        </w:rPr>
+        <w:t xml:space="preserve">: Este algoritmo utiliza a média dos vizinhos do ponto atual para criar um filtro de intervalo, caso o intervalo esteja entre 10 e 45 e não seja azul, este ponto será pintado de preto, caso contrário </w:t>
       </w:r>
       <w:proofErr w:type="spellStart"/>
       <w:r>
@@ -1173,7 +1508,7 @@
           <w:rFonts w:ascii="Times New Roman" w:eastAsia="Times New Roman" w:hAnsi="Times New Roman" w:cs="Times New Roman"/>
           <w:szCs w:val="22"/>
         </w:rPr>
-        <w:t>kernel</w:t>
+        <w:t>sera</w:t>
       </w:r>
       <w:proofErr w:type="spellEnd"/>
       <w:r>
@@ -1181,14 +1516,108 @@
           <w:rFonts w:ascii="Times New Roman" w:eastAsia="Times New Roman" w:hAnsi="Times New Roman" w:cs="Times New Roman"/>
           <w:szCs w:val="22"/>
         </w:rPr>
-        <w:t xml:space="preserve"> de ta</w:t>
-      </w:r>
-      <w:r>
-        <w:rPr>
-          <w:rFonts w:ascii="Times New Roman" w:eastAsia="Times New Roman" w:hAnsi="Times New Roman" w:cs="Times New Roman"/>
-          <w:szCs w:val="22"/>
-        </w:rPr>
-        <w:t xml:space="preserve">manho </w:t>
+        <w:t xml:space="preserve"> mantida a sua cor original. Com isto conseguiu-se limpar diversas impurezas do fundo preto.</w:t>
+      </w:r>
+    </w:p>
+    <w:p>
+      <w:pPr>
+        <w:ind w:left="720"/>
+        <w:jc w:val="center"/>
+        <w:rPr>
+          <w:szCs w:val="22"/>
+        </w:rPr>
+      </w:pPr>
+      <w:r>
+        <w:rPr>
+          <w:noProof/>
+        </w:rPr>
+        <w:drawing>
+          <wp:inline distT="0" distB="0" distL="0" distR="0" wp14:anchorId="5FD46486" wp14:editId="011E78B3">
+            <wp:extent cx="2343150" cy="2359036"/>
+            <wp:effectExtent l="0" t="0" r="0" b="3175"/>
+            <wp:docPr id="14" name="Imagem 14"/>
+            <wp:cNvGraphicFramePr>
+              <a:graphicFrameLocks xmlns:a="http://schemas.openxmlformats.org/drawingml/2006/main" noChangeAspect="1"/>
+            </wp:cNvGraphicFramePr>
+            <a:graphic xmlns:a="http://schemas.openxmlformats.org/drawingml/2006/main">
+              <a:graphicData uri="http://schemas.openxmlformats.org/drawingml/2006/picture">
+                <pic:pic xmlns:pic="http://schemas.openxmlformats.org/drawingml/2006/picture">
+                  <pic:nvPicPr>
+                    <pic:cNvPr id="0" name=""/>
+                    <pic:cNvPicPr/>
+                  </pic:nvPicPr>
+                  <pic:blipFill>
+                    <a:blip r:embed="rId15"/>
+                    <a:stretch>
+                      <a:fillRect/>
+                    </a:stretch>
+                  </pic:blipFill>
+                  <pic:spPr>
+                    <a:xfrm>
+                      <a:off x="0" y="0"/>
+                      <a:ext cx="2343150" cy="2359036"/>
+                    </a:xfrm>
+                    <a:prstGeom prst="rect">
+                      <a:avLst/>
+                    </a:prstGeom>
+                  </pic:spPr>
+                </pic:pic>
+              </a:graphicData>
+            </a:graphic>
+          </wp:inline>
+        </w:drawing>
+      </w:r>
+    </w:p>
+    <w:p>
+      <w:pPr>
+        <w:ind w:left="720"/>
+        <w:jc w:val="center"/>
+        <w:rPr>
+          <w:szCs w:val="22"/>
+        </w:rPr>
+      </w:pPr>
+    </w:p>
+    <w:p>
+      <w:pPr>
+        <w:ind w:left="720"/>
+        <w:jc w:val="center"/>
+        <w:rPr>
+          <w:szCs w:val="22"/>
+        </w:rPr>
+      </w:pPr>
+    </w:p>
+    <w:p>
+      <w:pPr>
+        <w:ind w:left="720"/>
+        <w:jc w:val="center"/>
+        <w:rPr>
+          <w:szCs w:val="22"/>
+        </w:rPr>
+      </w:pPr>
+    </w:p>
+    <w:p>
+      <w:pPr>
+        <w:ind w:left="720"/>
+        <w:jc w:val="both"/>
+        <w:rPr>
+          <w:rFonts w:ascii="Times New Roman" w:eastAsia="Times New Roman" w:hAnsi="Times New Roman" w:cs="Times New Roman"/>
+          <w:szCs w:val="22"/>
+        </w:rPr>
+      </w:pPr>
+      <w:r>
+        <w:rPr>
+          <w:rFonts w:ascii="Times New Roman" w:eastAsia="Times New Roman" w:hAnsi="Times New Roman" w:cs="Times New Roman"/>
+          <w:i/>
+          <w:szCs w:val="22"/>
+        </w:rPr>
+        <w:t>Encontrando a dentina</w:t>
+      </w:r>
+      <w:r>
+        <w:rPr>
+          <w:rFonts w:ascii="Times New Roman" w:eastAsia="Times New Roman" w:hAnsi="Times New Roman" w:cs="Times New Roman"/>
+          <w:szCs w:val="22"/>
+        </w:rPr>
+        <w:t xml:space="preserve">: Com a imagem </w:t>
       </w:r>
       <w:proofErr w:type="gramStart"/>
       <w:r>
@@ -1196,7 +1625,7 @@
           <w:rFonts w:ascii="Times New Roman" w:eastAsia="Times New Roman" w:hAnsi="Times New Roman" w:cs="Times New Roman"/>
           <w:szCs w:val="22"/>
         </w:rPr>
-        <w:t>5</w:t>
+        <w:t>tratada previamente e já encontrados</w:t>
       </w:r>
       <w:proofErr w:type="gramEnd"/>
       <w:r>
@@ -1204,30 +1633,156 @@
           <w:rFonts w:ascii="Times New Roman" w:eastAsia="Times New Roman" w:hAnsi="Times New Roman" w:cs="Times New Roman"/>
           <w:szCs w:val="22"/>
         </w:rPr>
-        <w:t xml:space="preserve">, somando-se a intensidade dos pontos do </w:t>
-      </w:r>
-      <w:proofErr w:type="spellStart"/>
-      <w:r>
-        <w:rPr>
-          <w:rFonts w:ascii="Times New Roman" w:eastAsia="Times New Roman" w:hAnsi="Times New Roman" w:cs="Times New Roman"/>
-          <w:szCs w:val="22"/>
-        </w:rPr>
-        <w:t>kernel</w:t>
-      </w:r>
-      <w:proofErr w:type="spellEnd"/>
-      <w:r>
-        <w:rPr>
-          <w:rFonts w:ascii="Times New Roman" w:eastAsia="Times New Roman" w:hAnsi="Times New Roman" w:cs="Times New Roman"/>
-          <w:szCs w:val="22"/>
-        </w:rPr>
-        <w:t xml:space="preserve"> e após criando a sua média para a substituição na imagem de destino pela média obtida. Assim, caso a média resultante seja maior que 100, o ponto torna-se preto, caso contrário torna-se branco. Após is</w:t>
-      </w:r>
-      <w:r>
-        <w:rPr>
-          <w:rFonts w:ascii="Times New Roman" w:eastAsia="Times New Roman" w:hAnsi="Times New Roman" w:cs="Times New Roman"/>
-          <w:szCs w:val="22"/>
-        </w:rPr>
-        <w:t xml:space="preserve">so </w:t>
+        <w:t xml:space="preserve"> os pinos, percorre-se a imagem procurando intervalos da média dos vizinhos que sejam maiores que 10 e não sejam azuis, estes são pintados de verde, os demais são mantidos de acordo com suas cores originais.</w:t>
+      </w:r>
+    </w:p>
+    <w:p>
+      <w:pPr>
+        <w:ind w:left="720"/>
+        <w:jc w:val="center"/>
+        <w:rPr>
+          <w:szCs w:val="22"/>
+        </w:rPr>
+      </w:pPr>
+      <w:r>
+        <w:rPr>
+          <w:noProof/>
+        </w:rPr>
+        <w:drawing>
+          <wp:inline distT="0" distB="0" distL="0" distR="0" wp14:anchorId="69B3BA9D" wp14:editId="57894E31">
+            <wp:extent cx="2352675" cy="2360732"/>
+            <wp:effectExtent l="0" t="0" r="0" b="1905"/>
+            <wp:docPr id="15" name="Imagem 15"/>
+            <wp:cNvGraphicFramePr>
+              <a:graphicFrameLocks xmlns:a="http://schemas.openxmlformats.org/drawingml/2006/main" noChangeAspect="1"/>
+            </wp:cNvGraphicFramePr>
+            <a:graphic xmlns:a="http://schemas.openxmlformats.org/drawingml/2006/main">
+              <a:graphicData uri="http://schemas.openxmlformats.org/drawingml/2006/picture">
+                <pic:pic xmlns:pic="http://schemas.openxmlformats.org/drawingml/2006/picture">
+                  <pic:nvPicPr>
+                    <pic:cNvPr id="0" name=""/>
+                    <pic:cNvPicPr/>
+                  </pic:nvPicPr>
+                  <pic:blipFill>
+                    <a:blip r:embed="rId16"/>
+                    <a:stretch>
+                      <a:fillRect/>
+                    </a:stretch>
+                  </pic:blipFill>
+                  <pic:spPr>
+                    <a:xfrm>
+                      <a:off x="0" y="0"/>
+                      <a:ext cx="2352675" cy="2360732"/>
+                    </a:xfrm>
+                    <a:prstGeom prst="rect">
+                      <a:avLst/>
+                    </a:prstGeom>
+                  </pic:spPr>
+                </pic:pic>
+              </a:graphicData>
+            </a:graphic>
+          </wp:inline>
+        </w:drawing>
+      </w:r>
+    </w:p>
+    <w:p>
+      <w:pPr>
+        <w:ind w:left="720"/>
+        <w:jc w:val="center"/>
+        <w:rPr>
+          <w:szCs w:val="22"/>
+        </w:rPr>
+      </w:pPr>
+    </w:p>
+    <w:p>
+      <w:pPr>
+        <w:ind w:left="720"/>
+        <w:jc w:val="both"/>
+        <w:rPr>
+          <w:rFonts w:ascii="Times New Roman" w:eastAsia="Times New Roman" w:hAnsi="Times New Roman" w:cs="Times New Roman"/>
+          <w:i/>
+          <w:szCs w:val="22"/>
+        </w:rPr>
+      </w:pPr>
+    </w:p>
+    <w:p>
+      <w:pPr>
+        <w:ind w:left="720"/>
+        <w:jc w:val="both"/>
+        <w:rPr>
+          <w:rFonts w:ascii="Times New Roman" w:eastAsia="Times New Roman" w:hAnsi="Times New Roman" w:cs="Times New Roman"/>
+          <w:i/>
+          <w:szCs w:val="22"/>
+        </w:rPr>
+      </w:pPr>
+    </w:p>
+    <w:p>
+      <w:pPr>
+        <w:ind w:left="720"/>
+        <w:jc w:val="both"/>
+        <w:rPr>
+          <w:rFonts w:ascii="Times New Roman" w:eastAsia="Times New Roman" w:hAnsi="Times New Roman" w:cs="Times New Roman"/>
+          <w:i/>
+          <w:szCs w:val="22"/>
+        </w:rPr>
+      </w:pPr>
+    </w:p>
+    <w:p>
+      <w:pPr>
+        <w:ind w:left="720"/>
+        <w:jc w:val="both"/>
+        <w:rPr>
+          <w:rFonts w:ascii="Times New Roman" w:eastAsia="Times New Roman" w:hAnsi="Times New Roman" w:cs="Times New Roman"/>
+          <w:i/>
+          <w:szCs w:val="22"/>
+        </w:rPr>
+      </w:pPr>
+    </w:p>
+    <w:p>
+      <w:pPr>
+        <w:ind w:left="720"/>
+        <w:jc w:val="both"/>
+        <w:rPr>
+          <w:rFonts w:ascii="Times New Roman" w:eastAsia="Times New Roman" w:hAnsi="Times New Roman" w:cs="Times New Roman"/>
+          <w:i/>
+          <w:szCs w:val="22"/>
+        </w:rPr>
+      </w:pPr>
+    </w:p>
+    <w:p>
+      <w:pPr>
+        <w:ind w:left="720"/>
+        <w:jc w:val="both"/>
+        <w:rPr>
+          <w:rFonts w:ascii="Times New Roman" w:eastAsia="Times New Roman" w:hAnsi="Times New Roman" w:cs="Times New Roman"/>
+          <w:i/>
+          <w:szCs w:val="22"/>
+        </w:rPr>
+      </w:pPr>
+    </w:p>
+    <w:p>
+      <w:pPr>
+        <w:ind w:left="720"/>
+        <w:jc w:val="both"/>
+        <w:rPr>
+          <w:rFonts w:ascii="Times New Roman" w:eastAsia="Times New Roman" w:hAnsi="Times New Roman" w:cs="Times New Roman"/>
+          <w:szCs w:val="22"/>
+        </w:rPr>
+      </w:pPr>
+      <w:r>
+        <w:rPr>
+          <w:rFonts w:ascii="Times New Roman" w:eastAsia="Times New Roman" w:hAnsi="Times New Roman" w:cs="Times New Roman"/>
+          <w:i/>
+          <w:szCs w:val="22"/>
+        </w:rPr>
+        <w:t>Encontrando os canais:</w:t>
+      </w:r>
+      <w:r>
+        <w:rPr>
+          <w:rFonts w:ascii="Times New Roman" w:eastAsia="Times New Roman" w:hAnsi="Times New Roman" w:cs="Times New Roman"/>
+          <w:szCs w:val="22"/>
+        </w:rPr>
+        <w:t xml:space="preserve"> A imagem é percorrida na horizontal até que se encontre o primeiro pixel preto após um verde, com isso um contador é inicializado, verificando se o próximo pixel continua sendo preto, até que se encontre um pixel verde em sua sequência. Após este laço, é verificado se o contador está dentro do intervalo estabelecido, pelo qual </w:t>
       </w:r>
       <w:proofErr w:type="gramStart"/>
       <w:r>
@@ -1235,7 +1790,7 @@
           <w:rFonts w:ascii="Times New Roman" w:eastAsia="Times New Roman" w:hAnsi="Times New Roman" w:cs="Times New Roman"/>
           <w:szCs w:val="22"/>
         </w:rPr>
-        <w:t>aplica-se</w:t>
+        <w:t>foi</w:t>
       </w:r>
       <w:proofErr w:type="gramEnd"/>
       <w:r>
@@ -1243,240 +1798,101 @@
           <w:rFonts w:ascii="Times New Roman" w:eastAsia="Times New Roman" w:hAnsi="Times New Roman" w:cs="Times New Roman"/>
           <w:szCs w:val="22"/>
         </w:rPr>
-        <w:t xml:space="preserve"> uma função que pinta os pontos de azul na imagem original de acordo com estes tratamentos na imagem de destino.</w:t>
-      </w:r>
-    </w:p>
-    <w:p>
-      <w:pPr>
-        <w:ind w:left="720"/>
-        <w:jc w:val="both"/>
-        <w:rPr>
-          <w:szCs w:val="22"/>
-        </w:rPr>
-      </w:pPr>
-      <w:r>
-        <w:rPr>
-          <w:rFonts w:ascii="Times New Roman" w:eastAsia="Times New Roman" w:hAnsi="Times New Roman" w:cs="Times New Roman"/>
-          <w:i/>
-          <w:szCs w:val="22"/>
-        </w:rPr>
-        <w:t>Expansão de Pinos</w:t>
-      </w:r>
-      <w:r>
-        <w:rPr>
-          <w:rFonts w:ascii="Times New Roman" w:eastAsia="Times New Roman" w:hAnsi="Times New Roman" w:cs="Times New Roman"/>
-          <w:szCs w:val="22"/>
-        </w:rPr>
-        <w:t xml:space="preserve">: Como as imagens possuem algumas falhas e os algoritmos de filtro não foram capazes de corrigi-las, foi </w:t>
-      </w:r>
-      <w:proofErr w:type="gramStart"/>
-      <w:r>
-        <w:rPr>
-          <w:rFonts w:ascii="Times New Roman" w:eastAsia="Times New Roman" w:hAnsi="Times New Roman" w:cs="Times New Roman"/>
-          <w:szCs w:val="22"/>
-        </w:rPr>
-        <w:t>implement</w:t>
-      </w:r>
-      <w:r>
-        <w:rPr>
-          <w:rFonts w:ascii="Times New Roman" w:eastAsia="Times New Roman" w:hAnsi="Times New Roman" w:cs="Times New Roman"/>
-          <w:szCs w:val="22"/>
-        </w:rPr>
-        <w:t>ado</w:t>
-      </w:r>
-      <w:proofErr w:type="gramEnd"/>
-      <w:r>
-        <w:rPr>
-          <w:rFonts w:ascii="Times New Roman" w:eastAsia="Times New Roman" w:hAnsi="Times New Roman" w:cs="Times New Roman"/>
-          <w:szCs w:val="22"/>
-        </w:rPr>
-        <w:t xml:space="preserve"> um algoritmo de expansão, que utiliza uma matriz de expansão de 10x10, com o ponto central no topo e centralizado no meio da matriz. Expandindo os pontos com cor azul, conforme encontrados na imagem original.</w:t>
-      </w:r>
-    </w:p>
-    <w:p>
-      <w:pPr>
-        <w:ind w:left="720"/>
-        <w:jc w:val="both"/>
-        <w:rPr>
-          <w:szCs w:val="22"/>
-        </w:rPr>
-      </w:pPr>
-      <w:r>
-        <w:rPr>
-          <w:rFonts w:ascii="Times New Roman" w:eastAsia="Times New Roman" w:hAnsi="Times New Roman" w:cs="Times New Roman"/>
-          <w:i/>
-          <w:szCs w:val="22"/>
-        </w:rPr>
-        <w:t>Limpeza de impurezas do fundo</w:t>
-      </w:r>
-      <w:r>
-        <w:rPr>
-          <w:rFonts w:ascii="Times New Roman" w:eastAsia="Times New Roman" w:hAnsi="Times New Roman" w:cs="Times New Roman"/>
-          <w:szCs w:val="22"/>
-        </w:rPr>
-        <w:t>: Este algorit</w:t>
-      </w:r>
-      <w:r>
-        <w:rPr>
-          <w:rFonts w:ascii="Times New Roman" w:eastAsia="Times New Roman" w:hAnsi="Times New Roman" w:cs="Times New Roman"/>
-          <w:szCs w:val="22"/>
-        </w:rPr>
-        <w:t xml:space="preserve">mo utiliza a média dos vizinhos do ponto atual para criar um filtro de intervalo, caso o intervalo esteja entre 10 e 45 e não seja azul, este ponto será pintado de preto, caso contrário </w:t>
-      </w:r>
-      <w:proofErr w:type="spellStart"/>
-      <w:r>
-        <w:rPr>
-          <w:rFonts w:ascii="Times New Roman" w:eastAsia="Times New Roman" w:hAnsi="Times New Roman" w:cs="Times New Roman"/>
-          <w:szCs w:val="22"/>
-        </w:rPr>
-        <w:t>sera</w:t>
-      </w:r>
-      <w:proofErr w:type="spellEnd"/>
-      <w:r>
-        <w:rPr>
-          <w:rFonts w:ascii="Times New Roman" w:eastAsia="Times New Roman" w:hAnsi="Times New Roman" w:cs="Times New Roman"/>
-          <w:szCs w:val="22"/>
-        </w:rPr>
-        <w:t xml:space="preserve"> mantida a sua cor original. Com isto conseguiu-se limpar diversas</w:t>
-      </w:r>
-      <w:r>
-        <w:rPr>
-          <w:rFonts w:ascii="Times New Roman" w:eastAsia="Times New Roman" w:hAnsi="Times New Roman" w:cs="Times New Roman"/>
-          <w:szCs w:val="22"/>
-        </w:rPr>
-        <w:t xml:space="preserve"> impurezas do fundo preto.</w:t>
-      </w:r>
-    </w:p>
-    <w:p>
-      <w:pPr>
-        <w:ind w:left="720"/>
-        <w:jc w:val="both"/>
-        <w:rPr>
-          <w:szCs w:val="22"/>
-        </w:rPr>
-      </w:pPr>
-      <w:r>
-        <w:rPr>
-          <w:rFonts w:ascii="Times New Roman" w:eastAsia="Times New Roman" w:hAnsi="Times New Roman" w:cs="Times New Roman"/>
-          <w:i/>
-          <w:szCs w:val="22"/>
-        </w:rPr>
-        <w:t>Encontrando a dentina</w:t>
-      </w:r>
-      <w:r>
-        <w:rPr>
-          <w:rFonts w:ascii="Times New Roman" w:eastAsia="Times New Roman" w:hAnsi="Times New Roman" w:cs="Times New Roman"/>
-          <w:szCs w:val="22"/>
-        </w:rPr>
-        <w:t xml:space="preserve">: Com a imagem </w:t>
-      </w:r>
-      <w:proofErr w:type="gramStart"/>
-      <w:r>
-        <w:rPr>
-          <w:rFonts w:ascii="Times New Roman" w:eastAsia="Times New Roman" w:hAnsi="Times New Roman" w:cs="Times New Roman"/>
-          <w:szCs w:val="22"/>
-        </w:rPr>
-        <w:t>tratada previamente e já encontrados</w:t>
-      </w:r>
-      <w:proofErr w:type="gramEnd"/>
-      <w:r>
-        <w:rPr>
-          <w:rFonts w:ascii="Times New Roman" w:eastAsia="Times New Roman" w:hAnsi="Times New Roman" w:cs="Times New Roman"/>
-          <w:szCs w:val="22"/>
-        </w:rPr>
-        <w:t xml:space="preserve"> os pinos, percorre-se a imagem procurando intervalos da média dos vizinhos que sejam maiores que 10 e não sejam azuis, estes são pintados de verde, os demai</w:t>
-      </w:r>
-      <w:r>
-        <w:rPr>
-          <w:rFonts w:ascii="Times New Roman" w:eastAsia="Times New Roman" w:hAnsi="Times New Roman" w:cs="Times New Roman"/>
-          <w:szCs w:val="22"/>
-        </w:rPr>
-        <w:t>s são mantidos de acordo com suas cores originais.</w:t>
-      </w:r>
-    </w:p>
-    <w:p>
-      <w:pPr>
-        <w:ind w:left="720"/>
-        <w:jc w:val="both"/>
-        <w:rPr>
-          <w:szCs w:val="22"/>
-        </w:rPr>
-      </w:pPr>
-      <w:r>
-        <w:rPr>
-          <w:rFonts w:ascii="Times New Roman" w:eastAsia="Times New Roman" w:hAnsi="Times New Roman" w:cs="Times New Roman"/>
-          <w:i/>
-          <w:szCs w:val="22"/>
-        </w:rPr>
-        <w:t>Encontrando os canais:</w:t>
-      </w:r>
-      <w:r>
-        <w:rPr>
-          <w:rFonts w:ascii="Times New Roman" w:eastAsia="Times New Roman" w:hAnsi="Times New Roman" w:cs="Times New Roman"/>
-          <w:szCs w:val="22"/>
-        </w:rPr>
-        <w:t xml:space="preserve"> A imagem é percorrida na horizontal até que se encontre o primeiro pixel preto após um verde, com isso um contador é inicializado, verificando se o próximo pixel continua sendo preto</w:t>
-      </w:r>
-      <w:r>
-        <w:rPr>
-          <w:rFonts w:ascii="Times New Roman" w:eastAsia="Times New Roman" w:hAnsi="Times New Roman" w:cs="Times New Roman"/>
-          <w:szCs w:val="22"/>
-        </w:rPr>
-        <w:t xml:space="preserve">, até que se encontre um pixel verde em sua </w:t>
-      </w:r>
-      <w:r>
-        <w:rPr>
-          <w:rFonts w:ascii="Times New Roman" w:eastAsia="Times New Roman" w:hAnsi="Times New Roman" w:cs="Times New Roman"/>
-          <w:szCs w:val="22"/>
-        </w:rPr>
-        <w:lastRenderedPageBreak/>
-        <w:t xml:space="preserve">sequência. Após este laço, é verificado se o contador está dentro do intervalo estabelecido, pelo qual </w:t>
-      </w:r>
-      <w:proofErr w:type="gramStart"/>
-      <w:r>
-        <w:rPr>
-          <w:rFonts w:ascii="Times New Roman" w:eastAsia="Times New Roman" w:hAnsi="Times New Roman" w:cs="Times New Roman"/>
-          <w:szCs w:val="22"/>
-        </w:rPr>
-        <w:t>foi</w:t>
-      </w:r>
-      <w:proofErr w:type="gramEnd"/>
-      <w:r>
-        <w:rPr>
-          <w:rFonts w:ascii="Times New Roman" w:eastAsia="Times New Roman" w:hAnsi="Times New Roman" w:cs="Times New Roman"/>
-          <w:szCs w:val="22"/>
-        </w:rPr>
-        <w:t xml:space="preserve"> definido os valores mínimos e máximos que um canal pode ter, assim, se dentro dos parâmetros este trecho </w:t>
-      </w:r>
-      <w:r>
-        <w:rPr>
-          <w:rFonts w:ascii="Times New Roman" w:eastAsia="Times New Roman" w:hAnsi="Times New Roman" w:cs="Times New Roman"/>
-          <w:szCs w:val="22"/>
-        </w:rPr>
-        <w:t>é pintado de vermelho.</w:t>
-      </w:r>
-    </w:p>
-    <w:p>
-      <w:pPr>
-        <w:ind w:left="720"/>
-        <w:jc w:val="both"/>
-        <w:rPr>
-          <w:szCs w:val="22"/>
-        </w:rPr>
-      </w:pPr>
-    </w:p>
-    <w:p>
-      <w:pPr>
-        <w:ind w:left="720"/>
-        <w:jc w:val="both"/>
-        <w:rPr>
-          <w:szCs w:val="22"/>
-        </w:rPr>
-      </w:pPr>
-      <w:r>
+        <w:t xml:space="preserve"> definido os valores mínimos e máximos que um canal pode ter, assim, se dentro dos parâmetros este trecho é pintado de vermelho.</w:t>
+      </w:r>
+    </w:p>
+    <w:p>
+      <w:pPr>
+        <w:ind w:left="720"/>
+        <w:jc w:val="center"/>
+        <w:rPr>
+          <w:szCs w:val="22"/>
+        </w:rPr>
+      </w:pPr>
+      <w:r>
+        <w:rPr>
+          <w:noProof/>
+        </w:rPr>
+        <w:drawing>
+          <wp:inline distT="0" distB="0" distL="0" distR="0" wp14:anchorId="668B8268" wp14:editId="1116C50C">
+            <wp:extent cx="2362200" cy="2362200"/>
+            <wp:effectExtent l="0" t="0" r="0" b="0"/>
+            <wp:docPr id="16" name="Imagem 16"/>
+            <wp:cNvGraphicFramePr>
+              <a:graphicFrameLocks xmlns:a="http://schemas.openxmlformats.org/drawingml/2006/main" noChangeAspect="1"/>
+            </wp:cNvGraphicFramePr>
+            <a:graphic xmlns:a="http://schemas.openxmlformats.org/drawingml/2006/main">
+              <a:graphicData uri="http://schemas.openxmlformats.org/drawingml/2006/picture">
+                <pic:pic xmlns:pic="http://schemas.openxmlformats.org/drawingml/2006/picture">
+                  <pic:nvPicPr>
+                    <pic:cNvPr id="0" name=""/>
+                    <pic:cNvPicPr/>
+                  </pic:nvPicPr>
+                  <pic:blipFill>
+                    <a:blip r:embed="rId17"/>
+                    <a:stretch>
+                      <a:fillRect/>
+                    </a:stretch>
+                  </pic:blipFill>
+                  <pic:spPr>
+                    <a:xfrm>
+                      <a:off x="0" y="0"/>
+                      <a:ext cx="2362200" cy="2362200"/>
+                    </a:xfrm>
+                    <a:prstGeom prst="rect">
+                      <a:avLst/>
+                    </a:prstGeom>
+                  </pic:spPr>
+                </pic:pic>
+              </a:graphicData>
+            </a:graphic>
+          </wp:inline>
+        </w:drawing>
+      </w:r>
+    </w:p>
+    <w:p>
+      <w:pPr>
+        <w:ind w:left="720"/>
+        <w:jc w:val="both"/>
+        <w:rPr>
+          <w:szCs w:val="22"/>
+        </w:rPr>
+      </w:pPr>
+    </w:p>
+    <w:p>
+      <w:pPr>
+        <w:ind w:left="720"/>
+        <w:jc w:val="both"/>
+        <w:rPr>
+          <w:szCs w:val="22"/>
+        </w:rPr>
+      </w:pPr>
+    </w:p>
+    <w:p>
+      <w:pPr>
+        <w:ind w:left="720"/>
+        <w:jc w:val="both"/>
+        <w:rPr>
+          <w:szCs w:val="22"/>
+        </w:rPr>
+      </w:pPr>
+    </w:p>
+    <w:p>
+      <w:pPr>
+        <w:ind w:left="720"/>
+        <w:jc w:val="both"/>
         <w:rPr>
           <w:rFonts w:ascii="Times New Roman" w:eastAsia="Times New Roman" w:hAnsi="Times New Roman" w:cs="Times New Roman"/>
           <w:b/>
+          <w:sz w:val="24"/>
+          <w:szCs w:val="22"/>
+        </w:rPr>
+      </w:pPr>
+      <w:r>
+        <w:rPr>
+          <w:rFonts w:ascii="Times New Roman" w:eastAsia="Times New Roman" w:hAnsi="Times New Roman" w:cs="Times New Roman"/>
+          <w:b/>
+          <w:sz w:val="24"/>
           <w:szCs w:val="22"/>
         </w:rPr>
         <w:t>RELATÓRIO DO SISTEMA</w:t>
@@ -1490,6 +1906,15 @@
           <w:szCs w:val="22"/>
         </w:rPr>
       </w:pPr>
+    </w:p>
+    <w:p>
+      <w:pPr>
+        <w:ind w:left="720"/>
+        <w:jc w:val="both"/>
+        <w:rPr>
+          <w:szCs w:val="22"/>
+        </w:rPr>
+      </w:pPr>
       <w:r>
         <w:rPr>
           <w:rFonts w:ascii="Times New Roman" w:eastAsia="Times New Roman" w:hAnsi="Times New Roman" w:cs="Times New Roman"/>
@@ -1497,7 +1922,7 @@
         </w:rPr>
         <w:t>O sistema gera um relatório (</w:t>
       </w:r>
-      <w:hyperlink r:id="rId12">
+      <w:hyperlink r:id="rId18">
         <w:r>
           <w:rPr>
             <w:rFonts w:ascii="Times New Roman" w:eastAsia="Times New Roman" w:hAnsi="Times New Roman" w:cs="Times New Roman"/>
@@ -1536,14 +1961,7 @@
           <w:rFonts w:ascii="Times New Roman" w:eastAsia="Times New Roman" w:hAnsi="Times New Roman" w:cs="Times New Roman"/>
           <w:szCs w:val="22"/>
         </w:rPr>
-        <w:t>Gr</w:t>
-      </w:r>
-      <w:r>
-        <w:rPr>
-          <w:rFonts w:ascii="Times New Roman" w:eastAsia="Times New Roman" w:hAnsi="Times New Roman" w:cs="Times New Roman"/>
-          <w:szCs w:val="22"/>
-        </w:rPr>
-        <w:t>ound</w:t>
+        <w:t>Ground</w:t>
       </w:r>
       <w:proofErr w:type="spellEnd"/>
       <w:r>
@@ -1575,14 +1993,7 @@
           <w:rFonts w:ascii="Times New Roman" w:eastAsia="Times New Roman" w:hAnsi="Times New Roman" w:cs="Times New Roman"/>
           <w:szCs w:val="22"/>
         </w:rPr>
-        <w:t>similar</w:t>
-      </w:r>
-      <w:r>
-        <w:rPr>
-          <w:rFonts w:ascii="Times New Roman" w:eastAsia="Times New Roman" w:hAnsi="Times New Roman" w:cs="Times New Roman"/>
-          <w:szCs w:val="22"/>
-        </w:rPr>
-        <w:t>iedade</w:t>
+        <w:t>similariedade</w:t>
       </w:r>
       <w:proofErr w:type="spellEnd"/>
       <w:r>
@@ -1646,22 +2057,16 @@
         <w:ind w:left="720"/>
         <w:jc w:val="both"/>
         <w:rPr>
-          <w:szCs w:val="22"/>
-        </w:rPr>
-      </w:pPr>
-      <w:r>
-        <w:rPr>
-          <w:rFonts w:ascii="Times New Roman" w:eastAsia="Times New Roman" w:hAnsi="Times New Roman" w:cs="Times New Roman"/>
-          <w:szCs w:val="22"/>
-        </w:rPr>
-        <w:t>Desta maneira o sistema consegue segmentar as imagens em</w:t>
-      </w:r>
-      <w:r>
-        <w:rPr>
-          <w:rFonts w:ascii="Times New Roman" w:eastAsia="Times New Roman" w:hAnsi="Times New Roman" w:cs="Times New Roman"/>
-          <w:szCs w:val="22"/>
-        </w:rPr>
-        <w:t xml:space="preserve"> pinos, dentina e canal de forma que fique claro para um especialista realizar uma análise aceitável, porém não perfeita, pois</w:t>
+          <w:rFonts w:ascii="Times New Roman" w:eastAsia="Times New Roman" w:hAnsi="Times New Roman" w:cs="Times New Roman"/>
+          <w:szCs w:val="22"/>
+        </w:rPr>
+      </w:pPr>
+      <w:r>
+        <w:rPr>
+          <w:rFonts w:ascii="Times New Roman" w:eastAsia="Times New Roman" w:hAnsi="Times New Roman" w:cs="Times New Roman"/>
+          <w:szCs w:val="22"/>
+        </w:rPr>
+        <w:t>Desta maneira o sistema consegue segmentar as imagens em pinos, dentina e canal de forma que fique claro para um especialista realizar uma análise aceitável, porém não perfeita, pois</w:t>
       </w:r>
       <w:proofErr w:type="gramStart"/>
       <w:r>
@@ -1677,21 +2082,194 @@
           <w:rFonts w:ascii="Times New Roman" w:eastAsia="Times New Roman" w:hAnsi="Times New Roman" w:cs="Times New Roman"/>
           <w:szCs w:val="22"/>
         </w:rPr>
-        <w:t>a imagem resultante, apesar dos filtros aplicados, não ficou perfeitamente segmentada, resultando em alguns pontos verdes e verm</w:t>
-      </w:r>
-      <w:r>
-        <w:rPr>
-          <w:rFonts w:ascii="Times New Roman" w:eastAsia="Times New Roman" w:hAnsi="Times New Roman" w:cs="Times New Roman"/>
-          <w:szCs w:val="22"/>
-        </w:rPr>
-        <w:t>elhos fora de seu escopo natural, juntamente com os pinos.</w:t>
-      </w:r>
+        <w:t>a imagem resultante, apesar dos filtros aplicados, não ficou perfeitamente segmentada, resultando em alguns pontos verdes e vermelhos fora de seu escopo natural, juntamente com os pinos.</w:t>
+      </w:r>
+    </w:p>
+    <w:p>
+      <w:pPr>
+        <w:ind w:left="720"/>
+        <w:jc w:val="both"/>
+        <w:rPr>
+          <w:rFonts w:ascii="Times New Roman" w:eastAsia="Times New Roman" w:hAnsi="Times New Roman" w:cs="Times New Roman"/>
+          <w:szCs w:val="22"/>
+        </w:rPr>
+      </w:pPr>
+    </w:p>
+    <w:p>
+      <w:pPr>
+        <w:ind w:left="720"/>
+        <w:jc w:val="both"/>
+        <w:rPr>
+          <w:rFonts w:ascii="Times New Roman" w:eastAsia="Times New Roman" w:hAnsi="Times New Roman" w:cs="Times New Roman"/>
+          <w:szCs w:val="22"/>
+        </w:rPr>
+      </w:pPr>
+    </w:p>
+    <w:p>
+      <w:pPr>
+        <w:ind w:left="720"/>
+        <w:jc w:val="both"/>
+        <w:rPr>
+          <w:rFonts w:ascii="Times New Roman" w:eastAsia="Times New Roman" w:hAnsi="Times New Roman" w:cs="Times New Roman"/>
+          <w:szCs w:val="22"/>
+        </w:rPr>
+      </w:pPr>
+    </w:p>
+    <w:p>
+      <w:pPr>
+        <w:ind w:left="720"/>
+        <w:jc w:val="both"/>
+        <w:rPr>
+          <w:rFonts w:ascii="Times New Roman" w:eastAsia="Times New Roman" w:hAnsi="Times New Roman" w:cs="Times New Roman"/>
+          <w:szCs w:val="22"/>
+        </w:rPr>
+      </w:pPr>
+    </w:p>
+    <w:p>
+      <w:pPr>
+        <w:ind w:left="720"/>
+        <w:jc w:val="both"/>
+        <w:rPr>
+          <w:rFonts w:ascii="Times New Roman" w:eastAsia="Times New Roman" w:hAnsi="Times New Roman" w:cs="Times New Roman"/>
+          <w:szCs w:val="22"/>
+        </w:rPr>
+      </w:pPr>
+    </w:p>
+    <w:p>
+      <w:pPr>
+        <w:ind w:left="720"/>
+        <w:jc w:val="both"/>
+        <w:rPr>
+          <w:rFonts w:ascii="Times New Roman" w:eastAsia="Times New Roman" w:hAnsi="Times New Roman" w:cs="Times New Roman"/>
+          <w:szCs w:val="22"/>
+        </w:rPr>
+      </w:pPr>
+    </w:p>
+    <w:p>
+      <w:pPr>
+        <w:ind w:left="720"/>
+        <w:jc w:val="both"/>
+        <w:rPr>
+          <w:rFonts w:ascii="Times New Roman" w:eastAsia="Times New Roman" w:hAnsi="Times New Roman" w:cs="Times New Roman"/>
+          <w:szCs w:val="22"/>
+        </w:rPr>
+      </w:pPr>
+    </w:p>
+    <w:p>
+      <w:pPr>
+        <w:ind w:left="720"/>
+        <w:jc w:val="both"/>
+        <w:rPr>
+          <w:rFonts w:ascii="Times New Roman" w:eastAsia="Times New Roman" w:hAnsi="Times New Roman" w:cs="Times New Roman"/>
+          <w:szCs w:val="22"/>
+        </w:rPr>
+      </w:pPr>
+    </w:p>
+    <w:p>
+      <w:pPr>
+        <w:ind w:left="720"/>
+        <w:jc w:val="both"/>
+        <w:rPr>
+          <w:rFonts w:ascii="Times New Roman" w:eastAsia="Times New Roman" w:hAnsi="Times New Roman" w:cs="Times New Roman"/>
+          <w:szCs w:val="22"/>
+        </w:rPr>
+      </w:pPr>
+    </w:p>
+    <w:p>
+      <w:pPr>
+        <w:ind w:left="720"/>
+        <w:jc w:val="both"/>
+        <w:rPr>
+          <w:rFonts w:ascii="Times New Roman" w:eastAsia="Times New Roman" w:hAnsi="Times New Roman" w:cs="Times New Roman"/>
+          <w:szCs w:val="22"/>
+        </w:rPr>
+      </w:pPr>
+    </w:p>
+    <w:p>
+      <w:pPr>
+        <w:ind w:left="720"/>
+        <w:jc w:val="both"/>
+        <w:rPr>
+          <w:rFonts w:ascii="Times New Roman" w:eastAsia="Times New Roman" w:hAnsi="Times New Roman" w:cs="Times New Roman"/>
+          <w:szCs w:val="22"/>
+        </w:rPr>
+      </w:pPr>
+    </w:p>
+    <w:p>
+      <w:pPr>
+        <w:ind w:left="720"/>
+        <w:jc w:val="both"/>
+        <w:rPr>
+          <w:rFonts w:ascii="Times New Roman" w:eastAsia="Times New Roman" w:hAnsi="Times New Roman" w:cs="Times New Roman"/>
+          <w:szCs w:val="22"/>
+        </w:rPr>
+      </w:pPr>
+    </w:p>
+    <w:p>
+      <w:pPr>
+        <w:ind w:left="720"/>
+        <w:jc w:val="both"/>
+        <w:rPr>
+          <w:rFonts w:ascii="Times New Roman" w:eastAsia="Times New Roman" w:hAnsi="Times New Roman" w:cs="Times New Roman"/>
+          <w:szCs w:val="22"/>
+        </w:rPr>
+      </w:pPr>
     </w:p>
     <w:p>
       <w:pPr>
         <w:ind w:left="720"/>
         <w:jc w:val="center"/>
         <w:rPr>
+          <w:rFonts w:ascii="Times New Roman" w:eastAsia="Times New Roman" w:hAnsi="Times New Roman" w:cs="Times New Roman"/>
+          <w:b/>
+          <w:sz w:val="28"/>
+          <w:szCs w:val="22"/>
+        </w:rPr>
+      </w:pPr>
+      <w:r>
+        <w:rPr>
+          <w:rFonts w:ascii="Times New Roman" w:eastAsia="Times New Roman" w:hAnsi="Times New Roman" w:cs="Times New Roman"/>
+          <w:b/>
+          <w:sz w:val="28"/>
+          <w:szCs w:val="22"/>
+        </w:rPr>
+        <w:t>Exemplo de aplicação</w:t>
+      </w:r>
+      <w:r>
+        <w:rPr>
+          <w:rFonts w:ascii="Times New Roman" w:eastAsia="Times New Roman" w:hAnsi="Times New Roman" w:cs="Times New Roman"/>
+          <w:b/>
+          <w:sz w:val="28"/>
+          <w:szCs w:val="22"/>
+        </w:rPr>
+        <w:t xml:space="preserve"> dos f</w:t>
+      </w:r>
+      <w:bookmarkStart w:id="0" w:name="_GoBack"/>
+      <w:bookmarkEnd w:id="0"/>
+      <w:r>
+        <w:rPr>
+          <w:rFonts w:ascii="Times New Roman" w:eastAsia="Times New Roman" w:hAnsi="Times New Roman" w:cs="Times New Roman"/>
+          <w:b/>
+          <w:sz w:val="28"/>
+          <w:szCs w:val="22"/>
+        </w:rPr>
+        <w:t>iltros</w:t>
+      </w:r>
+    </w:p>
+    <w:p>
+      <w:pPr>
+        <w:ind w:left="720"/>
+        <w:jc w:val="both"/>
+        <w:rPr>
+          <w:szCs w:val="22"/>
+        </w:rPr>
+      </w:pPr>
+    </w:p>
+    <w:p>
+      <w:pPr>
+        <w:ind w:left="720"/>
+        <w:jc w:val="center"/>
+        <w:rPr>
           <w:szCs w:val="22"/>
         </w:rPr>
       </w:pPr>
@@ -1701,7 +2279,7 @@
           <w:szCs w:val="22"/>
         </w:rPr>
         <w:drawing>
-          <wp:inline distT="114300" distB="114300" distL="114300" distR="114300" wp14:anchorId="36316279" wp14:editId="1F9B9CEB">
+          <wp:inline distT="114300" distB="114300" distL="114300" distR="114300" wp14:anchorId="6DB966F5" wp14:editId="7CAFB684">
             <wp:extent cx="1814513" cy="1814513"/>
             <wp:effectExtent l="0" t="0" r="0" b="0"/>
             <wp:docPr id="1" name="image04.png" descr="Dentes 01 02 03_rec0648.png"/>
@@ -1714,7 +2292,13 @@
                     <pic:cNvPicPr preferRelativeResize="0"/>
                   </pic:nvPicPr>
                   <pic:blipFill>
-                    <a:blip r:embed="rId13"/>
+                    <a:blip r:embed="rId19" cstate="email">
+                      <a:extLst>
+                        <a:ext uri="{28A0092B-C50C-407E-A947-70E740481C1C}">
+                          <a14:useLocalDpi xmlns:a14="http://schemas.microsoft.com/office/drawing/2010/main"/>
+                        </a:ext>
+                      </a:extLst>
+                    </a:blip>
                     <a:srcRect/>
                     <a:stretch>
                       <a:fillRect/>
@@ -1756,7 +2340,7 @@
           <w:szCs w:val="22"/>
         </w:rPr>
         <w:drawing>
-          <wp:inline distT="114300" distB="114300" distL="114300" distR="114300" wp14:anchorId="2FDF987F" wp14:editId="2FEA11A9">
+          <wp:inline distT="114300" distB="114300" distL="114300" distR="114300" wp14:anchorId="7BF9ED58" wp14:editId="3E1351DD">
             <wp:extent cx="1833563" cy="1833563"/>
             <wp:effectExtent l="0" t="0" r="0" b="0"/>
             <wp:docPr id="5" name="image03.png" descr="Dentes 01 02 03_rec0648_.png"/>
@@ -1769,7 +2353,13 @@
                     <pic:cNvPicPr preferRelativeResize="0"/>
                   </pic:nvPicPr>
                   <pic:blipFill>
-                    <a:blip r:embed="rId14"/>
+                    <a:blip r:embed="rId20" cstate="email">
+                      <a:extLst>
+                        <a:ext uri="{28A0092B-C50C-407E-A947-70E740481C1C}">
+                          <a14:useLocalDpi xmlns:a14="http://schemas.microsoft.com/office/drawing/2010/main"/>
+                        </a:ext>
+                      </a:extLst>
+                    </a:blip>
                     <a:srcRect/>
                     <a:stretch>
                       <a:fillRect/>
@@ -1805,14 +2395,14 @@
           <w:rFonts w:ascii="Times New Roman" w:eastAsia="Times New Roman" w:hAnsi="Times New Roman" w:cs="Times New Roman"/>
           <w:szCs w:val="22"/>
         </w:rPr>
-        <w:t>Imagem Original</w:t>
-      </w:r>
-      <w:r>
-        <w:rPr>
-          <w:rFonts w:ascii="Times New Roman" w:eastAsia="Times New Roman" w:hAnsi="Times New Roman" w:cs="Times New Roman"/>
-          <w:szCs w:val="22"/>
-        </w:rPr>
-        <w:tab/>
+        <w:t xml:space="preserve">Imagem </w:t>
+      </w:r>
+      <w:r>
+        <w:rPr>
+          <w:rFonts w:ascii="Times New Roman" w:eastAsia="Times New Roman" w:hAnsi="Times New Roman" w:cs="Times New Roman"/>
+          <w:szCs w:val="22"/>
+        </w:rPr>
+        <w:t>Original</w:t>
       </w:r>
       <w:r>
         <w:rPr>
@@ -1860,7 +2450,7 @@
           <w:szCs w:val="22"/>
         </w:rPr>
         <w:drawing>
-          <wp:inline distT="114300" distB="114300" distL="114300" distR="114300" wp14:anchorId="41B44BD9" wp14:editId="3CCE9A4D">
+          <wp:inline distT="114300" distB="114300" distL="114300" distR="114300" wp14:anchorId="06385FBC" wp14:editId="3BBD579C">
             <wp:extent cx="1890713" cy="1890713"/>
             <wp:effectExtent l="0" t="0" r="0" b="0"/>
             <wp:docPr id="2" name="image00.png" descr="Dentes 01 02 03_rec0648__.png"/>
@@ -1873,7 +2463,13 @@
                     <pic:cNvPicPr preferRelativeResize="0"/>
                   </pic:nvPicPr>
                   <pic:blipFill>
-                    <a:blip r:embed="rId15"/>
+                    <a:blip r:embed="rId21" cstate="email">
+                      <a:extLst>
+                        <a:ext uri="{28A0092B-C50C-407E-A947-70E740481C1C}">
+                          <a14:useLocalDpi xmlns:a14="http://schemas.microsoft.com/office/drawing/2010/main"/>
+                        </a:ext>
+                      </a:extLst>
+                    </a:blip>
                     <a:srcRect/>
                     <a:stretch>
                       <a:fillRect/>
@@ -1901,6 +2497,7 @@
         <w:ind w:left="720"/>
         <w:jc w:val="center"/>
         <w:rPr>
+          <w:rFonts w:ascii="Times New Roman" w:eastAsia="Times New Roman" w:hAnsi="Times New Roman" w:cs="Times New Roman"/>
           <w:szCs w:val="22"/>
         </w:rPr>
       </w:pPr>
@@ -1937,11 +2534,85 @@
       </w:r>
       <w:proofErr w:type="spellEnd"/>
     </w:p>
+    <w:p>
+      <w:pPr>
+        <w:ind w:left="720"/>
+        <w:jc w:val="center"/>
+        <w:rPr>
+          <w:rFonts w:ascii="Times New Roman" w:eastAsia="Times New Roman" w:hAnsi="Times New Roman" w:cs="Times New Roman"/>
+          <w:szCs w:val="22"/>
+        </w:rPr>
+      </w:pPr>
+    </w:p>
+    <w:p>
+      <w:pPr>
+        <w:ind w:left="720"/>
+        <w:jc w:val="center"/>
+        <w:rPr>
+          <w:rFonts w:ascii="Times New Roman" w:eastAsia="Times New Roman" w:hAnsi="Times New Roman" w:cs="Times New Roman"/>
+          <w:szCs w:val="22"/>
+        </w:rPr>
+        <w:sectPr>
+          <w:headerReference w:type="default" r:id="rId22"/>
+          <w:footerReference w:type="default" r:id="rId23"/>
+          <w:pgSz w:w="11906" w:h="16838"/>
+          <w:pgMar w:top="1417" w:right="1701" w:bottom="1417" w:left="1701" w:header="720" w:footer="720" w:gutter="0"/>
+          <w:cols w:space="720"/>
+          <w:docGrid w:linePitch="299"/>
+        </w:sectPr>
+      </w:pPr>
+    </w:p>
+    <w:p>
+      <w:pPr>
+        <w:ind w:left="720"/>
+        <w:jc w:val="center"/>
+        <w:rPr>
+          <w:rFonts w:ascii="Times New Roman" w:eastAsia="Times New Roman" w:hAnsi="Times New Roman" w:cs="Times New Roman"/>
+          <w:szCs w:val="22"/>
+        </w:rPr>
+      </w:pPr>
+    </w:p>
+    <w:p>
+      <w:pPr>
+        <w:ind w:left="720"/>
+        <w:jc w:val="center"/>
+        <w:rPr>
+          <w:rFonts w:ascii="Times New Roman" w:eastAsia="Times New Roman" w:hAnsi="Times New Roman" w:cs="Times New Roman"/>
+          <w:szCs w:val="22"/>
+        </w:rPr>
+      </w:pPr>
+    </w:p>
+    <w:p>
+      <w:pPr>
+        <w:ind w:left="720"/>
+        <w:jc w:val="center"/>
+        <w:rPr>
+          <w:szCs w:val="22"/>
+        </w:rPr>
+      </w:pPr>
+      <w:r>
+        <w:rPr>
+          <w:noProof/>
+          <w:szCs w:val="22"/>
+        </w:rPr>
+        <w:drawing>
+          <wp:inline distT="0" distB="0" distL="0" distR="0" wp14:anchorId="3F9847E2" wp14:editId="500A7A8C">
+            <wp:extent cx="8515350" cy="4476750"/>
+            <wp:effectExtent l="0" t="0" r="0" b="0"/>
+            <wp:docPr id="6" name="Gráfico 6"/>
+            <wp:cNvGraphicFramePr/>
+            <a:graphic xmlns:a="http://schemas.openxmlformats.org/drawingml/2006/main">
+              <a:graphicData uri="http://schemas.openxmlformats.org/drawingml/2006/chart">
+                <c:chart xmlns:c="http://schemas.openxmlformats.org/drawingml/2006/chart" xmlns:r="http://schemas.openxmlformats.org/officeDocument/2006/relationships" r:id="rId24"/>
+              </a:graphicData>
+            </a:graphic>
+          </wp:inline>
+        </w:drawing>
+      </w:r>
+    </w:p>
     <w:sectPr>
-      <w:headerReference w:type="default" r:id="rId16"/>
-      <w:footerReference w:type="default" r:id="rId17"/>
-      <w:pgSz w:w="11906" w:h="16838"/>
-      <w:pgMar w:top="1417" w:right="1701" w:bottom="1417" w:left="1701" w:header="720" w:footer="720" w:gutter="0"/>
+      <w:pgSz w:w="16838" w:h="11906" w:orient="landscape"/>
+      <w:pgMar w:top="1701" w:right="1417" w:bottom="1701" w:left="1417" w:header="720" w:footer="720" w:gutter="0"/>
       <w:cols w:space="720"/>
       <w:docGrid w:linePitch="299"/>
     </w:sectPr>
@@ -2047,16 +2718,7 @@
           <w:sz w:val="20"/>
           <w:u w:val="single"/>
         </w:rPr>
-        <w:t>https://github.com/aw</w:t>
-      </w:r>
-      <w:r>
-        <w:rPr>
-          <w:rFonts w:ascii="Times New Roman" w:eastAsia="Times New Roman" w:hAnsi="Times New Roman" w:cs="Times New Roman"/>
-          <w:color w:val="1155CC"/>
-          <w:sz w:val="20"/>
-          <w:u w:val="single"/>
-        </w:rPr>
-        <w:t>eiand/SegmentaDente/tree/stable/Parte1/dataREPORT</w:t>
+        <w:t>https://github.com/aweiand/SegmentaDente/tree/stable/Parte1/dataREPORT</w:t>
       </w:r>
     </w:hyperlink>
     <w:r>
@@ -2106,55 +2768,7 @@
         <w:noProof/>
       </w:rPr>
       <w:drawing>
-        <wp:anchor distT="57150" distB="57150" distL="57150" distR="57150" simplePos="0" relativeHeight="251658240" behindDoc="0" locked="0" layoutInCell="0" hidden="0" allowOverlap="0" wp14:anchorId="038678BD" wp14:editId="58D2A567">
-          <wp:simplePos x="0" y="0"/>
-          <wp:positionH relativeFrom="margin">
-            <wp:posOffset>5276850</wp:posOffset>
-          </wp:positionH>
-          <wp:positionV relativeFrom="paragraph">
-            <wp:posOffset>223838</wp:posOffset>
-          </wp:positionV>
-          <wp:extent cx="429878" cy="500063"/>
-          <wp:effectExtent l="0" t="0" r="0" b="0"/>
-          <wp:wrapSquare wrapText="bothSides" distT="57150" distB="57150" distL="57150" distR="57150"/>
-          <wp:docPr id="4" name="image02.png" descr="LogoFACIN.png"/>
-          <wp:cNvGraphicFramePr/>
-          <a:graphic xmlns:a="http://schemas.openxmlformats.org/drawingml/2006/main">
-            <a:graphicData uri="http://schemas.openxmlformats.org/drawingml/2006/picture">
-              <pic:pic xmlns:pic="http://schemas.openxmlformats.org/drawingml/2006/picture">
-                <pic:nvPicPr>
-                  <pic:cNvPr id="0" name="image02.png" descr="LogoFACIN.png"/>
-                  <pic:cNvPicPr preferRelativeResize="0"/>
-                </pic:nvPicPr>
-                <pic:blipFill>
-                  <a:blip r:embed="rId1"/>
-                  <a:srcRect/>
-                  <a:stretch>
-                    <a:fillRect/>
-                  </a:stretch>
-                </pic:blipFill>
-                <pic:spPr>
-                  <a:xfrm>
-                    <a:off x="0" y="0"/>
-                    <a:ext cx="429878" cy="500063"/>
-                  </a:xfrm>
-                  <a:prstGeom prst="rect">
-                    <a:avLst/>
-                  </a:prstGeom>
-                  <a:ln/>
-                </pic:spPr>
-              </pic:pic>
-            </a:graphicData>
-          </a:graphic>
-        </wp:anchor>
-      </w:drawing>
-    </w:r>
-    <w:r>
-      <w:rPr>
-        <w:noProof/>
-      </w:rPr>
-      <w:drawing>
-        <wp:anchor distT="57150" distB="57150" distL="57150" distR="57150" simplePos="0" relativeHeight="251659264" behindDoc="0" locked="0" layoutInCell="0" hidden="0" allowOverlap="0" wp14:anchorId="242049D8" wp14:editId="05BDACC1">
+        <wp:anchor distT="57150" distB="57150" distL="57150" distR="57150" simplePos="0" relativeHeight="251659264" behindDoc="0" locked="0" layoutInCell="0" hidden="0" allowOverlap="0" wp14:anchorId="093F3D9F" wp14:editId="5A2BA72B">
           <wp:simplePos x="0" y="0"/>
           <wp:positionH relativeFrom="margin">
             <wp:posOffset>-57149</wp:posOffset>
@@ -2165,7 +2779,7 @@
           <wp:extent cx="495826" cy="719138"/>
           <wp:effectExtent l="0" t="0" r="0" b="0"/>
           <wp:wrapSquare wrapText="bothSides" distT="57150" distB="57150" distL="57150" distR="57150"/>
-          <wp:docPr id="3" name="image01.png" descr="pucrs.png"/>
+          <wp:docPr id="10" name="image01.png" descr="pucrs.png"/>
           <wp:cNvGraphicFramePr/>
           <a:graphic xmlns:a="http://schemas.openxmlformats.org/drawingml/2006/main">
             <a:graphicData uri="http://schemas.openxmlformats.org/drawingml/2006/picture">
@@ -2175,7 +2789,7 @@
                   <pic:cNvPicPr preferRelativeResize="0"/>
                 </pic:nvPicPr>
                 <pic:blipFill>
-                  <a:blip r:embed="rId2"/>
+                  <a:blip r:embed="rId1"/>
                   <a:srcRect/>
                   <a:stretch>
                     <a:fillRect/>
@@ -2202,6 +2816,54 @@
     <w:pPr>
       <w:jc w:val="center"/>
     </w:pPr>
+    <w:r>
+      <w:rPr>
+        <w:noProof/>
+      </w:rPr>
+      <w:drawing>
+        <wp:anchor distT="57150" distB="57150" distL="57150" distR="57150" simplePos="0" relativeHeight="251658240" behindDoc="0" locked="0" layoutInCell="0" hidden="0" allowOverlap="0" wp14:anchorId="174D4875" wp14:editId="0AE17B83">
+          <wp:simplePos x="0" y="0"/>
+          <wp:positionH relativeFrom="margin">
+            <wp:posOffset>450850</wp:posOffset>
+          </wp:positionH>
+          <wp:positionV relativeFrom="paragraph">
+            <wp:posOffset>57785</wp:posOffset>
+          </wp:positionV>
+          <wp:extent cx="429260" cy="499745"/>
+          <wp:effectExtent l="0" t="0" r="8890" b="0"/>
+          <wp:wrapSquare wrapText="bothSides" distT="57150" distB="57150" distL="57150" distR="57150"/>
+          <wp:docPr id="9" name="image02.png" descr="LogoFACIN.png"/>
+          <wp:cNvGraphicFramePr/>
+          <a:graphic xmlns:a="http://schemas.openxmlformats.org/drawingml/2006/main">
+            <a:graphicData uri="http://schemas.openxmlformats.org/drawingml/2006/picture">
+              <pic:pic xmlns:pic="http://schemas.openxmlformats.org/drawingml/2006/picture">
+                <pic:nvPicPr>
+                  <pic:cNvPr id="0" name="image02.png" descr="LogoFACIN.png"/>
+                  <pic:cNvPicPr preferRelativeResize="0"/>
+                </pic:nvPicPr>
+                <pic:blipFill>
+                  <a:blip r:embed="rId2"/>
+                  <a:srcRect/>
+                  <a:stretch>
+                    <a:fillRect/>
+                  </a:stretch>
+                </pic:blipFill>
+                <pic:spPr>
+                  <a:xfrm>
+                    <a:off x="0" y="0"/>
+                    <a:ext cx="429260" cy="499745"/>
+                  </a:xfrm>
+                  <a:prstGeom prst="rect">
+                    <a:avLst/>
+                  </a:prstGeom>
+                  <a:ln/>
+                </pic:spPr>
+              </pic:pic>
+            </a:graphicData>
+          </a:graphic>
+        </wp:anchor>
+      </w:drawing>
+    </w:r>
     <w:r>
       <w:rPr>
         <w:rFonts w:ascii="Times New Roman" w:eastAsia="Times New Roman" w:hAnsi="Times New Roman" w:cs="Times New Roman"/>
@@ -3560,6 +4222,406 @@
 </w:styles>
 </file>
 
+<file path=word/charts/chart1.xml><?xml version="1.0" encoding="utf-8"?>
+<c:chartSpace xmlns:c="http://schemas.openxmlformats.org/drawingml/2006/chart" xmlns:a="http://schemas.openxmlformats.org/drawingml/2006/main" xmlns:r="http://schemas.openxmlformats.org/officeDocument/2006/relationships">
+  <c:date1904 val="0"/>
+  <c:lang val="pt-BR"/>
+  <c:roundedCorners val="0"/>
+  <mc:AlternateContent xmlns:mc="http://schemas.openxmlformats.org/markup-compatibility/2006">
+    <mc:Choice xmlns:c14="http://schemas.microsoft.com/office/drawing/2007/8/2/chart" Requires="c14">
+      <c14:style val="102"/>
+    </mc:Choice>
+    <mc:Fallback>
+      <c:style val="2"/>
+    </mc:Fallback>
+  </mc:AlternateContent>
+  <c:chart>
+    <c:title>
+      <c:tx>
+        <c:rich>
+          <a:bodyPr/>
+          <a:lstStyle/>
+          <a:p>
+            <a:pPr>
+              <a:defRPr/>
+            </a:pPr>
+            <a:r>
+              <a:rPr lang="pt-BR"/>
+              <a:t>Comparativo entre Imagens Tratadas X Ground Truth</a:t>
+            </a:r>
+          </a:p>
+        </c:rich>
+      </c:tx>
+      <c:overlay val="0"/>
+    </c:title>
+    <c:autoTitleDeleted val="0"/>
+    <c:plotArea>
+      <c:layout/>
+      <c:barChart>
+        <c:barDir val="col"/>
+        <c:grouping val="percentStacked"/>
+        <c:varyColors val="0"/>
+        <c:ser>
+          <c:idx val="0"/>
+          <c:order val="0"/>
+          <c:tx>
+            <c:strRef>
+              <c:f>Plan1!$B$1</c:f>
+              <c:strCache>
+                <c:ptCount val="1"/>
+                <c:pt idx="0">
+                  <c:v>R</c:v>
+                </c:pt>
+              </c:strCache>
+            </c:strRef>
+          </c:tx>
+          <c:spPr>
+            <a:solidFill>
+              <a:srgbClr val="FF0000"/>
+            </a:solidFill>
+          </c:spPr>
+          <c:invertIfNegative val="0"/>
+          <c:cat>
+            <c:strRef>
+              <c:f>Plan1!$A$2:$A$9</c:f>
+              <c:strCache>
+                <c:ptCount val="8"/>
+                <c:pt idx="0">
+                  <c:v>I Img</c:v>
+                </c:pt>
+                <c:pt idx="1">
+                  <c:v>Ground I</c:v>
+                </c:pt>
+                <c:pt idx="2">
+                  <c:v>II Img</c:v>
+                </c:pt>
+                <c:pt idx="3">
+                  <c:v>Ground II</c:v>
+                </c:pt>
+                <c:pt idx="4">
+                  <c:v>III Img</c:v>
+                </c:pt>
+                <c:pt idx="5">
+                  <c:v>Ground III</c:v>
+                </c:pt>
+                <c:pt idx="6">
+                  <c:v>IV Img</c:v>
+                </c:pt>
+                <c:pt idx="7">
+                  <c:v>Ground IV</c:v>
+                </c:pt>
+              </c:strCache>
+            </c:strRef>
+          </c:cat>
+          <c:val>
+            <c:numRef>
+              <c:f>Plan1!$B$2:$B$9</c:f>
+              <c:numCache>
+                <c:formatCode>General</c:formatCode>
+                <c:ptCount val="8"/>
+                <c:pt idx="0">
+                  <c:v>48471</c:v>
+                </c:pt>
+                <c:pt idx="1">
+                  <c:v>19667</c:v>
+                </c:pt>
+                <c:pt idx="2">
+                  <c:v>43137</c:v>
+                </c:pt>
+                <c:pt idx="3">
+                  <c:v>25090</c:v>
+                </c:pt>
+                <c:pt idx="4">
+                  <c:v>43137</c:v>
+                </c:pt>
+                <c:pt idx="5">
+                  <c:v>46255</c:v>
+                </c:pt>
+                <c:pt idx="6">
+                  <c:v>42606</c:v>
+                </c:pt>
+                <c:pt idx="7">
+                  <c:v>27371</c:v>
+                </c:pt>
+              </c:numCache>
+            </c:numRef>
+          </c:val>
+        </c:ser>
+        <c:ser>
+          <c:idx val="1"/>
+          <c:order val="1"/>
+          <c:tx>
+            <c:strRef>
+              <c:f>Plan1!$C$1</c:f>
+              <c:strCache>
+                <c:ptCount val="1"/>
+                <c:pt idx="0">
+                  <c:v>G</c:v>
+                </c:pt>
+              </c:strCache>
+            </c:strRef>
+          </c:tx>
+          <c:spPr>
+            <a:solidFill>
+              <a:srgbClr val="00FF00"/>
+            </a:solidFill>
+          </c:spPr>
+          <c:invertIfNegative val="0"/>
+          <c:cat>
+            <c:strRef>
+              <c:f>Plan1!$A$2:$A$9</c:f>
+              <c:strCache>
+                <c:ptCount val="8"/>
+                <c:pt idx="0">
+                  <c:v>I Img</c:v>
+                </c:pt>
+                <c:pt idx="1">
+                  <c:v>Ground I</c:v>
+                </c:pt>
+                <c:pt idx="2">
+                  <c:v>II Img</c:v>
+                </c:pt>
+                <c:pt idx="3">
+                  <c:v>Ground II</c:v>
+                </c:pt>
+                <c:pt idx="4">
+                  <c:v>III Img</c:v>
+                </c:pt>
+                <c:pt idx="5">
+                  <c:v>Ground III</c:v>
+                </c:pt>
+                <c:pt idx="6">
+                  <c:v>IV Img</c:v>
+                </c:pt>
+                <c:pt idx="7">
+                  <c:v>Ground IV</c:v>
+                </c:pt>
+              </c:strCache>
+            </c:strRef>
+          </c:cat>
+          <c:val>
+            <c:numRef>
+              <c:f>Plan1!$C$2:$C$9</c:f>
+              <c:numCache>
+                <c:formatCode>General</c:formatCode>
+                <c:ptCount val="8"/>
+                <c:pt idx="0">
+                  <c:v>501907</c:v>
+                </c:pt>
+                <c:pt idx="1">
+                  <c:v>515854</c:v>
+                </c:pt>
+                <c:pt idx="2">
+                  <c:v>503359</c:v>
+                </c:pt>
+                <c:pt idx="3">
+                  <c:v>504050</c:v>
+                </c:pt>
+                <c:pt idx="4">
+                  <c:v>503359</c:v>
+                </c:pt>
+                <c:pt idx="5">
+                  <c:v>531133</c:v>
+                </c:pt>
+                <c:pt idx="6">
+                  <c:v>529684</c:v>
+                </c:pt>
+                <c:pt idx="7">
+                  <c:v>547722</c:v>
+                </c:pt>
+              </c:numCache>
+            </c:numRef>
+          </c:val>
+        </c:ser>
+        <c:ser>
+          <c:idx val="2"/>
+          <c:order val="2"/>
+          <c:tx>
+            <c:strRef>
+              <c:f>Plan1!$D$1</c:f>
+              <c:strCache>
+                <c:ptCount val="1"/>
+                <c:pt idx="0">
+                  <c:v>B</c:v>
+                </c:pt>
+              </c:strCache>
+            </c:strRef>
+          </c:tx>
+          <c:spPr>
+            <a:solidFill>
+              <a:srgbClr val="0000FF"/>
+            </a:solidFill>
+          </c:spPr>
+          <c:invertIfNegative val="0"/>
+          <c:cat>
+            <c:strRef>
+              <c:f>Plan1!$A$2:$A$9</c:f>
+              <c:strCache>
+                <c:ptCount val="8"/>
+                <c:pt idx="0">
+                  <c:v>I Img</c:v>
+                </c:pt>
+                <c:pt idx="1">
+                  <c:v>Ground I</c:v>
+                </c:pt>
+                <c:pt idx="2">
+                  <c:v>II Img</c:v>
+                </c:pt>
+                <c:pt idx="3">
+                  <c:v>Ground II</c:v>
+                </c:pt>
+                <c:pt idx="4">
+                  <c:v>III Img</c:v>
+                </c:pt>
+                <c:pt idx="5">
+                  <c:v>Ground III</c:v>
+                </c:pt>
+                <c:pt idx="6">
+                  <c:v>IV Img</c:v>
+                </c:pt>
+                <c:pt idx="7">
+                  <c:v>Ground IV</c:v>
+                </c:pt>
+              </c:strCache>
+            </c:strRef>
+          </c:cat>
+          <c:val>
+            <c:numRef>
+              <c:f>Plan1!$D$2:$D$9</c:f>
+              <c:numCache>
+                <c:formatCode>General</c:formatCode>
+                <c:ptCount val="8"/>
+                <c:pt idx="0">
+                  <c:v>301964</c:v>
+                </c:pt>
+                <c:pt idx="1">
+                  <c:v>240428</c:v>
+                </c:pt>
+                <c:pt idx="2">
+                  <c:v>302120</c:v>
+                </c:pt>
+                <c:pt idx="3">
+                  <c:v>301696</c:v>
+                </c:pt>
+                <c:pt idx="4">
+                  <c:v>302120</c:v>
+                </c:pt>
+                <c:pt idx="5">
+                  <c:v>241134</c:v>
+                </c:pt>
+                <c:pt idx="6">
+                  <c:v>299193</c:v>
+                </c:pt>
+                <c:pt idx="7">
+                  <c:v>237410</c:v>
+                </c:pt>
+              </c:numCache>
+            </c:numRef>
+          </c:val>
+        </c:ser>
+        <c:dLbls>
+          <c:showLegendKey val="0"/>
+          <c:showVal val="0"/>
+          <c:showCatName val="0"/>
+          <c:showSerName val="0"/>
+          <c:showPercent val="0"/>
+          <c:showBubbleSize val="0"/>
+        </c:dLbls>
+        <c:gapWidth val="300"/>
+        <c:overlap val="100"/>
+        <c:serLines/>
+        <c:axId val="68752128"/>
+        <c:axId val="82637184"/>
+      </c:barChart>
+      <c:catAx>
+        <c:axId val="68752128"/>
+        <c:scaling>
+          <c:orientation val="minMax"/>
+        </c:scaling>
+        <c:delete val="0"/>
+        <c:axPos val="b"/>
+        <c:title>
+          <c:tx>
+            <c:rich>
+              <a:bodyPr/>
+              <a:lstStyle/>
+              <a:p>
+                <a:pPr>
+                  <a:defRPr/>
+                </a:pPr>
+                <a:r>
+                  <a:rPr lang="pt-BR"/>
+                  <a:t>Imagens</a:t>
+                </a:r>
+              </a:p>
+            </c:rich>
+          </c:tx>
+          <c:overlay val="0"/>
+        </c:title>
+        <c:majorTickMark val="none"/>
+        <c:minorTickMark val="none"/>
+        <c:tickLblPos val="nextTo"/>
+        <c:crossAx val="82637184"/>
+        <c:crosses val="autoZero"/>
+        <c:auto val="1"/>
+        <c:lblAlgn val="ctr"/>
+        <c:lblOffset val="100"/>
+        <c:noMultiLvlLbl val="0"/>
+      </c:catAx>
+      <c:valAx>
+        <c:axId val="82637184"/>
+        <c:scaling>
+          <c:orientation val="minMax"/>
+        </c:scaling>
+        <c:delete val="0"/>
+        <c:axPos val="l"/>
+        <c:majorGridlines/>
+        <c:title>
+          <c:tx>
+            <c:rich>
+              <a:bodyPr/>
+              <a:lstStyle/>
+              <a:p>
+                <a:pPr>
+                  <a:defRPr/>
+                </a:pPr>
+                <a:r>
+                  <a:rPr lang="pt-BR"/>
+                  <a:t>Pixels</a:t>
+                </a:r>
+              </a:p>
+            </c:rich>
+          </c:tx>
+          <c:overlay val="0"/>
+        </c:title>
+        <c:numFmt formatCode="0%" sourceLinked="1"/>
+        <c:majorTickMark val="out"/>
+        <c:minorTickMark val="none"/>
+        <c:tickLblPos val="nextTo"/>
+        <c:crossAx val="68752128"/>
+        <c:crosses val="autoZero"/>
+        <c:crossBetween val="between"/>
+      </c:valAx>
+    </c:plotArea>
+    <c:legend>
+      <c:legendPos val="r"/>
+      <c:overlay val="0"/>
+    </c:legend>
+    <c:plotVisOnly val="1"/>
+    <c:dispBlanksAs val="gap"/>
+    <c:showDLblsOverMax val="0"/>
+  </c:chart>
+  <c:spPr>
+    <a:ln>
+      <a:noFill/>
+    </a:ln>
+  </c:spPr>
+  <c:externalData r:id="rId1">
+    <c:autoUpdate val="0"/>
+  </c:externalData>
+</c:chartSpace>
+</file>
+
 <file path=word/theme/theme1.xml><?xml version="1.0" encoding="utf-8"?>
 <a:theme xmlns:a="http://schemas.openxmlformats.org/drawingml/2006/main" name="Tema do Office">
   <a:themeElements>

</xml_diff>